<commit_message>
Deploying to gh-pages from @ FlorencePuech/DMD@dcd93363b4b94d307336a0a6e8418c47c380ef61 🚀
</commit_message>
<xml_diff>
--- a/MP_DMD.docx
+++ b/MP_DMD.docx
@@ -6517,7 +6517,7 @@
       </w:r>
     </w:p>
     <w:bookmarkEnd w:id="50"/>
-    <w:bookmarkStart w:id="51" w:name="appendix"/>
+    <w:bookmarkStart w:id="52" w:name="appendix"/>
     <w:p>
       <w:pPr>
         <w:pStyle w:val="Titre1"/>
@@ -6531,17 +6531,22 @@
         <w:pStyle w:val="FirstParagraph"/>
       </w:pPr>
       <w:r>
-        <w:t xml:space="preserve">R code is available at the following address: </w:t>
-      </w:r>
-      <w:r>
-        <w:t xml:space="preserve"> </w:t>
-      </w:r>
-      <w:r>
-        <w:t xml:space="preserve">XXXX</w:t>
-      </w:r>
-    </w:p>
-    <w:bookmarkEnd w:id="51"/>
-    <w:bookmarkStart w:id="52" w:name="acknowledgments"/>
+        <w:t xml:space="preserve">R code is available at the following address:</w:t>
+      </w:r>
+      <w:r>
+        <w:t xml:space="preserve"> </w:t>
+      </w:r>
+      <w:hyperlink r:id="rId51">
+        <w:r>
+          <w:rPr>
+            <w:rStyle w:val="Lienhypertexte"/>
+          </w:rPr>
+          <w:t xml:space="preserve">https://florencepuech.github.io/DMD/Appendix.pdf</w:t>
+        </w:r>
+      </w:hyperlink>
+    </w:p>
+    <w:bookmarkEnd w:id="52"/>
+    <w:bookmarkStart w:id="53" w:name="acknowledgments"/>
     <w:p>
       <w:pPr>
         <w:pStyle w:val="Titre1"/>
@@ -6573,11 +6578,11 @@
         <w:t xml:space="preserve"> </w:t>
       </w:r>
       <w:r>
-        <w:t xml:space="preserve">Both authors are grateful for helpful comments received from seminar and conference participants, including the Spatial Econometrics and Statistics workshop (SEW), AFSE, and the seminar of the Department of Geography of the University of California in Santa Barbara.</w:t>
-      </w:r>
-    </w:p>
-    <w:bookmarkEnd w:id="52"/>
-    <w:bookmarkStart w:id="53" w:name="conflict-of-interest"/>
+        <w:t xml:space="preserve">Both authors are grateful for helpful comments received from seminar and conference participants, including the Spatial Econometrics and Statistics workshop (SEW), AFSE, FAERE, and the seminar of the Department of Geography of the University of California in Santa Barbara.</w:t>
+      </w:r>
+    </w:p>
+    <w:bookmarkEnd w:id="53"/>
+    <w:bookmarkStart w:id="54" w:name="conflict-of-interest"/>
     <w:p>
       <w:pPr>
         <w:pStyle w:val="Titre1"/>
@@ -6594,8 +6599,8 @@
         <w:t xml:space="preserve">On behalf of all authors, the corresponding author states that there is no conflict of interest.</w:t>
       </w:r>
     </w:p>
-    <w:bookmarkEnd w:id="53"/>
-    <w:bookmarkStart w:id="54" w:name="credit-authorship-contribution-statement"/>
+    <w:bookmarkEnd w:id="54"/>
+    <w:bookmarkStart w:id="55" w:name="credit-authorship-contribution-statement"/>
     <w:p>
       <w:pPr>
         <w:pStyle w:val="Titre1"/>
@@ -6646,8 +6651,8 @@
         <w:t xml:space="preserve">Conceptualization, Data curation, Formal analysis, Funding acquisition, Investigation, Methodology, Project administration, Resources, Software, Supervision, Validation, Visualization, Writing.</w:t>
       </w:r>
     </w:p>
-    <w:bookmarkEnd w:id="54"/>
-    <w:bookmarkStart w:id="161" w:name="references"/>
+    <w:bookmarkEnd w:id="55"/>
+    <w:bookmarkStart w:id="162" w:name="references"/>
     <w:p>
       <w:pPr>
         <w:pStyle w:val="Titre1"/>
@@ -6656,8 +6661,8 @@
         <w:t xml:space="preserve">References</w:t>
       </w:r>
     </w:p>
-    <w:bookmarkStart w:id="160" w:name="refs"/>
-    <w:bookmarkStart w:id="55" w:name="ref-Altieri2018"/>
+    <w:bookmarkStart w:id="161" w:name="refs"/>
+    <w:bookmarkStart w:id="56" w:name="ref-Altieri2018"/>
     <w:p>
       <w:pPr>
         <w:pStyle w:val="Bibliographie"/>
@@ -6712,8 +6717,8 @@
         <w:t xml:space="preserve">144: 105149.</w:t>
       </w:r>
     </w:p>
-    <w:bookmarkEnd w:id="55"/>
-    <w:bookmarkStart w:id="56" w:name="ref-Arbia1989"/>
+    <w:bookmarkEnd w:id="56"/>
+    <w:bookmarkStart w:id="57" w:name="ref-Arbia1989"/>
     <w:p>
       <w:pPr>
         <w:pStyle w:val="Bibliographie"/>
@@ -6735,8 +6740,8 @@
         <w:t xml:space="preserve">. Dordrecht: Kluwer.</w:t>
       </w:r>
     </w:p>
-    <w:bookmarkEnd w:id="56"/>
-    <w:bookmarkStart w:id="57" w:name="ref-Baddeley2005"/>
+    <w:bookmarkEnd w:id="57"/>
+    <w:bookmarkStart w:id="58" w:name="ref-Baddeley2005"/>
     <w:p>
       <w:pPr>
         <w:pStyle w:val="Bibliographie"/>
@@ -6779,8 +6784,8 @@
         <w:t xml:space="preserve">12 (6): 1–42.</w:t>
       </w:r>
     </w:p>
-    <w:bookmarkEnd w:id="57"/>
-    <w:bookmarkStart w:id="59" w:name="ref-Bareille2020"/>
+    <w:bookmarkEnd w:id="58"/>
+    <w:bookmarkStart w:id="60" w:name="ref-Bareille2020"/>
     <w:p>
       <w:pPr>
         <w:pStyle w:val="Bibliographie"/>
@@ -6810,7 +6815,7 @@
       <w:r>
         <w:t xml:space="preserve">169: 106482. https://doi.org/</w:t>
       </w:r>
-      <w:hyperlink r:id="rId58">
+      <w:hyperlink r:id="rId59">
         <w:r>
           <w:rPr>
             <w:rStyle w:val="Lienhypertexte"/>
@@ -6822,8 +6827,8 @@
         <w:t xml:space="preserve">.</w:t>
       </w:r>
     </w:p>
-    <w:bookmarkEnd w:id="59"/>
-    <w:bookmarkStart w:id="60" w:name="ref-Batty1974"/>
+    <w:bookmarkEnd w:id="60"/>
+    <w:bookmarkStart w:id="61" w:name="ref-Batty1974"/>
     <w:p>
       <w:pPr>
         <w:pStyle w:val="Bibliographie"/>
@@ -6854,8 +6859,8 @@
         <w:t xml:space="preserve">6 (1): 1–31.</w:t>
       </w:r>
     </w:p>
-    <w:bookmarkEnd w:id="60"/>
-    <w:bookmarkStart w:id="61" w:name="ref-Baumgartner2007"/>
+    <w:bookmarkEnd w:id="61"/>
+    <w:bookmarkStart w:id="62" w:name="ref-Baumgartner2007"/>
     <w:p>
       <w:pPr>
         <w:pStyle w:val="Bibliographie"/>
@@ -6889,8 +6894,8 @@
         <w:t xml:space="preserve">, edited by Andreas Kontoleon, Unai Pascual, and Timothy Swanson, 293–310. Cambridge University Press.</w:t>
       </w:r>
     </w:p>
-    <w:bookmarkEnd w:id="61"/>
-    <w:bookmarkStart w:id="63" w:name="ref-Bennie2011"/>
+    <w:bookmarkEnd w:id="62"/>
+    <w:bookmarkStart w:id="64" w:name="ref-Bennie2011"/>
     <w:p>
       <w:pPr>
         <w:pStyle w:val="Bibliographie"/>
@@ -6920,7 +6925,7 @@
       <w:r>
         <w:t xml:space="preserve">99 (2): 482–90. https://doi.org/</w:t>
       </w:r>
-      <w:hyperlink r:id="rId62">
+      <w:hyperlink r:id="rId63">
         <w:r>
           <w:rPr>
             <w:rStyle w:val="Lienhypertexte"/>
@@ -6932,8 +6937,8 @@
         <w:t xml:space="preserve">.</w:t>
       </w:r>
     </w:p>
-    <w:bookmarkEnd w:id="63"/>
-    <w:bookmarkStart w:id="64" w:name="ref-Boroushaki2017"/>
+    <w:bookmarkEnd w:id="64"/>
+    <w:bookmarkStart w:id="65" w:name="ref-Boroushaki2017"/>
     <w:p>
       <w:pPr>
         <w:pStyle w:val="Bibliographie"/>
@@ -6964,8 +6969,8 @@
         <w:t xml:space="preserve">79: 168–87.</w:t>
       </w:r>
     </w:p>
-    <w:bookmarkEnd w:id="64"/>
-    <w:bookmarkStart w:id="66" w:name="ref-Broadent2008"/>
+    <w:bookmarkEnd w:id="65"/>
+    <w:bookmarkStart w:id="67" w:name="ref-Broadent2008"/>
     <w:p>
       <w:pPr>
         <w:pStyle w:val="Bibliographie"/>
@@ -7004,7 +7009,7 @@
       <w:r>
         <w:t xml:space="preserve">255 (7): 2602–16. https://doi.org/</w:t>
       </w:r>
-      <w:hyperlink r:id="rId65">
+      <w:hyperlink r:id="rId66">
         <w:r>
           <w:rPr>
             <w:rStyle w:val="Lienhypertexte"/>
@@ -7016,8 +7021,8 @@
         <w:t xml:space="preserve">.</w:t>
       </w:r>
     </w:p>
-    <w:bookmarkEnd w:id="66"/>
-    <w:bookmarkStart w:id="67" w:name="ref-Brookshire1982"/>
+    <w:bookmarkEnd w:id="67"/>
+    <w:bookmarkStart w:id="68" w:name="ref-Brookshire1982"/>
     <w:p>
       <w:pPr>
         <w:pStyle w:val="Bibliographie"/>
@@ -7048,8 +7053,8 @@
         <w:t xml:space="preserve">72 (1): 165–77.</w:t>
       </w:r>
     </w:p>
-    <w:bookmarkEnd w:id="67"/>
-    <w:bookmarkStart w:id="69" w:name="ref-Brunbjerg2018"/>
+    <w:bookmarkEnd w:id="68"/>
+    <w:bookmarkStart w:id="70" w:name="ref-Brunbjerg2018"/>
     <w:p>
       <w:pPr>
         <w:pStyle w:val="Bibliographie"/>
@@ -7079,7 +7084,7 @@
       <w:r>
         <w:t xml:space="preserve">32: 143–53. https://doi.org/</w:t>
       </w:r>
-      <w:hyperlink r:id="rId68">
+      <w:hyperlink r:id="rId69">
         <w:r>
           <w:rPr>
             <w:rStyle w:val="Lienhypertexte"/>
@@ -7091,8 +7096,8 @@
         <w:t xml:space="preserve">.</w:t>
       </w:r>
     </w:p>
-    <w:bookmarkEnd w:id="69"/>
-    <w:bookmarkStart w:id="70" w:name="ref-Bureau2020"/>
+    <w:bookmarkEnd w:id="70"/>
+    <w:bookmarkStart w:id="71" w:name="ref-Bureau2020"/>
     <w:p>
       <w:pPr>
         <w:pStyle w:val="Bibliographie"/>
@@ -7114,8 +7119,8 @@
         <w:t xml:space="preserve"> French Council of Economic Analysis, Les notes du conseil d’analyse économique, no 59, September 2020.</w:t>
       </w:r>
     </w:p>
-    <w:bookmarkEnd w:id="70"/>
-    <w:bookmarkStart w:id="72" w:name="ref-Burnham1979"/>
+    <w:bookmarkEnd w:id="71"/>
+    <w:bookmarkStart w:id="73" w:name="ref-Burnham1979"/>
     <w:p>
       <w:pPr>
         <w:pStyle w:val="Bibliographie"/>
@@ -7148,7 +7153,7 @@
       <w:r>
         <w:t xml:space="preserve"> </w:t>
       </w:r>
-      <w:hyperlink r:id="rId71">
+      <w:hyperlink r:id="rId72">
         <w:r>
           <w:rPr>
             <w:rStyle w:val="Lienhypertexte"/>
@@ -7160,8 +7165,8 @@
         <w:t xml:space="preserve">.</w:t>
       </w:r>
     </w:p>
-    <w:bookmarkEnd w:id="72"/>
-    <w:bookmarkStart w:id="73" w:name="ref-Chao1984"/>
+    <w:bookmarkEnd w:id="73"/>
+    <w:bookmarkStart w:id="74" w:name="ref-Chao1984"/>
     <w:p>
       <w:pPr>
         <w:pStyle w:val="Bibliographie"/>
@@ -7192,8 +7197,8 @@
         <w:t xml:space="preserve">11 (4): 265–70.</w:t>
       </w:r>
     </w:p>
-    <w:bookmarkEnd w:id="73"/>
-    <w:bookmarkStart w:id="75" w:name="ref-Cocco2023"/>
+    <w:bookmarkEnd w:id="74"/>
+    <w:bookmarkStart w:id="76" w:name="ref-Cocco2023"/>
     <w:p>
       <w:pPr>
         <w:pStyle w:val="Bibliographie"/>
@@ -7223,7 +7228,7 @@
       <w:r>
         <w:t xml:space="preserve">214: 107966. https://doi.org/</w:t>
       </w:r>
-      <w:hyperlink r:id="rId74">
+      <w:hyperlink r:id="rId75">
         <w:r>
           <w:rPr>
             <w:rStyle w:val="Lienhypertexte"/>
@@ -7235,8 +7240,8 @@
         <w:t xml:space="preserve">.</w:t>
       </w:r>
     </w:p>
-    <w:bookmarkEnd w:id="75"/>
-    <w:bookmarkStart w:id="76" w:name="ref-Cognie2020"/>
+    <w:bookmarkEnd w:id="76"/>
+    <w:bookmarkStart w:id="77" w:name="ref-Cognie2020"/>
     <w:p>
       <w:pPr>
         <w:pStyle w:val="Bibliographie"/>
@@ -7258,8 +7263,8 @@
         <w:t xml:space="preserve"> French Council of Economic Analysis, Focus, No 046-2020, September 2020.</w:t>
       </w:r>
     </w:p>
-    <w:bookmarkEnd w:id="76"/>
-    <w:bookmarkStart w:id="78" w:name="ref-Cohen2016"/>
+    <w:bookmarkEnd w:id="77"/>
+    <w:bookmarkStart w:id="79" w:name="ref-Cohen2016"/>
     <w:p>
       <w:pPr>
         <w:pStyle w:val="Bibliographie"/>
@@ -7292,7 +7297,7 @@
       <w:r>
         <w:t xml:space="preserve"> </w:t>
       </w:r>
-      <w:hyperlink r:id="rId77">
+      <w:hyperlink r:id="rId78">
         <w:r>
           <w:rPr>
             <w:rStyle w:val="Lienhypertexte"/>
@@ -7304,8 +7309,8 @@
         <w:t xml:space="preserve">.</w:t>
       </w:r>
     </w:p>
-    <w:bookmarkEnd w:id="78"/>
-    <w:bookmarkStart w:id="79" w:name="ref-Dickman1968"/>
+    <w:bookmarkEnd w:id="79"/>
+    <w:bookmarkStart w:id="80" w:name="ref-Dickman1968"/>
     <w:p>
       <w:pPr>
         <w:pStyle w:val="Bibliographie"/>
@@ -7336,8 +7341,8 @@
         <w:t xml:space="preserve">49 (6): 1191–93.</w:t>
       </w:r>
     </w:p>
-    <w:bookmarkEnd w:id="79"/>
-    <w:bookmarkStart w:id="81" w:name="ref-Bellora2020"/>
+    <w:bookmarkEnd w:id="80"/>
+    <w:bookmarkStart w:id="82" w:name="ref-Bellora2020"/>
     <w:p>
       <w:pPr>
         <w:pStyle w:val="Bibliographie"/>
@@ -7361,7 +7366,7 @@
       <w:r>
         <w:t xml:space="preserve"> </w:t>
       </w:r>
-      <w:hyperlink r:id="rId80">
+      <w:hyperlink r:id="rId81">
         <w:r>
           <w:rPr>
             <w:rStyle w:val="Lienhypertexte"/>
@@ -7373,8 +7378,8 @@
         <w:t xml:space="preserve">.</w:t>
       </w:r>
     </w:p>
-    <w:bookmarkEnd w:id="81"/>
-    <w:bookmarkStart w:id="83" w:name="ref-Feret2014"/>
+    <w:bookmarkEnd w:id="82"/>
+    <w:bookmarkStart w:id="84" w:name="ref-Feret2014"/>
     <w:p>
       <w:pPr>
         <w:pStyle w:val="Bibliographie"/>
@@ -7407,7 +7412,7 @@
       <w:r>
         <w:t xml:space="preserve"> </w:t>
       </w:r>
-      <w:hyperlink r:id="rId82">
+      <w:hyperlink r:id="rId83">
         <w:r>
           <w:rPr>
             <w:rStyle w:val="Lienhypertexte"/>
@@ -7419,8 +7424,8 @@
         <w:t xml:space="preserve">.</w:t>
       </w:r>
     </w:p>
-    <w:bookmarkEnd w:id="83"/>
-    <w:bookmarkStart w:id="85" w:name="ref-Galle2021"/>
+    <w:bookmarkEnd w:id="84"/>
+    <w:bookmarkStart w:id="86" w:name="ref-Galle2021"/>
     <w:p>
       <w:pPr>
         <w:pStyle w:val="Bibliographie"/>
@@ -7450,7 +7455,7 @@
       <w:r>
         <w:t xml:space="preserve">61: 127099. https://doi.org/</w:t>
       </w:r>
-      <w:hyperlink r:id="rId84">
+      <w:hyperlink r:id="rId85">
         <w:r>
           <w:rPr>
             <w:rStyle w:val="Lienhypertexte"/>
@@ -7462,8 +7467,8 @@
         <w:t xml:space="preserve">.</w:t>
       </w:r>
     </w:p>
-    <w:bookmarkEnd w:id="85"/>
-    <w:bookmarkStart w:id="87" w:name="ref-Hauck2013"/>
+    <w:bookmarkEnd w:id="86"/>
+    <w:bookmarkStart w:id="88" w:name="ref-Hauck2013"/>
     <w:p>
       <w:pPr>
         <w:pStyle w:val="Bibliographie"/>
@@ -7499,7 +7504,7 @@
       <w:r>
         <w:t xml:space="preserve">4: 25–32. https://doi.org/</w:t>
       </w:r>
-      <w:hyperlink r:id="rId86">
+      <w:hyperlink r:id="rId87">
         <w:r>
           <w:rPr>
             <w:rStyle w:val="Lienhypertexte"/>
@@ -7511,8 +7516,8 @@
         <w:t xml:space="preserve">.</w:t>
       </w:r>
     </w:p>
-    <w:bookmarkEnd w:id="87"/>
-    <w:bookmarkStart w:id="88" w:name="ref-Hill1973"/>
+    <w:bookmarkEnd w:id="88"/>
+    <w:bookmarkStart w:id="89" w:name="ref-Hill1973"/>
     <w:p>
       <w:pPr>
         <w:pStyle w:val="Bibliographie"/>
@@ -7543,8 +7548,8 @@
         <w:t xml:space="preserve">54 (2): 427–32.</w:t>
       </w:r>
     </w:p>
-    <w:bookmarkEnd w:id="88"/>
-    <w:bookmarkStart w:id="89" w:name="ref-IPBES2019"/>
+    <w:bookmarkEnd w:id="89"/>
+    <w:bookmarkStart w:id="90" w:name="ref-IPBES2019"/>
     <w:p>
       <w:pPr>
         <w:pStyle w:val="Bibliographie"/>
@@ -7566,8 +7571,8 @@
         <w:t xml:space="preserve">. Edited by S. S. Dı́az, J. Settele, E. S. Brondı́zio E. S., H. T. Ngo, M. Guèze, J. Agard, A. Arneth, et al. Bonn, Germany: IPBES Secretariat.</w:t>
       </w:r>
     </w:p>
-    <w:bookmarkEnd w:id="89"/>
-    <w:bookmarkStart w:id="91" w:name="ref-Jelinski1996"/>
+    <w:bookmarkEnd w:id="90"/>
+    <w:bookmarkStart w:id="92" w:name="ref-Jelinski1996"/>
     <w:p>
       <w:pPr>
         <w:pStyle w:val="Bibliographie"/>
@@ -7597,7 +7602,7 @@
       <w:r>
         <w:t xml:space="preserve">11 (June): 129–40. https://doi.org/</w:t>
       </w:r>
-      <w:hyperlink r:id="rId90">
+      <w:hyperlink r:id="rId91">
         <w:r>
           <w:rPr>
             <w:rStyle w:val="Lienhypertexte"/>
@@ -7609,8 +7614,8 @@
         <w:t xml:space="preserve">.</w:t>
       </w:r>
     </w:p>
-    <w:bookmarkEnd w:id="91"/>
-    <w:bookmarkStart w:id="93" w:name="ref-Jost2006"/>
+    <w:bookmarkEnd w:id="92"/>
+    <w:bookmarkStart w:id="94" w:name="ref-Jost2006"/>
     <w:p>
       <w:pPr>
         <w:pStyle w:val="Bibliographie"/>
@@ -7640,7 +7645,7 @@
       <w:r>
         <w:t xml:space="preserve">113 (2): 363–75. https://doi.org/</w:t>
       </w:r>
-      <w:hyperlink r:id="rId92">
+      <w:hyperlink r:id="rId93">
         <w:r>
           <w:rPr>
             <w:rStyle w:val="Lienhypertexte"/>
@@ -7652,8 +7657,8 @@
         <w:t xml:space="preserve">.</w:t>
       </w:r>
     </w:p>
-    <w:bookmarkEnd w:id="93"/>
-    <w:bookmarkStart w:id="95" w:name="ref-Jost2009"/>
+    <w:bookmarkEnd w:id="94"/>
+    <w:bookmarkStart w:id="96" w:name="ref-Jost2009"/>
     <w:p>
       <w:pPr>
         <w:pStyle w:val="Bibliographie"/>
@@ -7701,7 +7706,7 @@
       <w:r>
         <w:t xml:space="preserve">68 (4): 925–28. https://doi.org/</w:t>
       </w:r>
-      <w:hyperlink r:id="rId94">
+      <w:hyperlink r:id="rId95">
         <w:r>
           <w:rPr>
             <w:rStyle w:val="Lienhypertexte"/>
@@ -7713,8 +7718,8 @@
         <w:t xml:space="preserve">.</w:t>
       </w:r>
     </w:p>
-    <w:bookmarkEnd w:id="95"/>
-    <w:bookmarkStart w:id="97" w:name="ref-Komara2009"/>
+    <w:bookmarkEnd w:id="96"/>
+    <w:bookmarkStart w:id="98" w:name="ref-Komara2009"/>
     <w:p>
       <w:pPr>
         <w:pStyle w:val="Bibliographie"/>
@@ -7747,7 +7752,7 @@
       <w:r>
         <w:t xml:space="preserve"> </w:t>
       </w:r>
-      <w:hyperlink r:id="rId96">
+      <w:hyperlink r:id="rId97">
         <w:r>
           <w:rPr>
             <w:rStyle w:val="Lienhypertexte"/>
@@ -7759,8 +7764,8 @@
         <w:t xml:space="preserve">.</w:t>
       </w:r>
     </w:p>
-    <w:bookmarkEnd w:id="97"/>
-    <w:bookmarkStart w:id="98" w:name="ref-Krebs1999"/>
+    <w:bookmarkEnd w:id="98"/>
+    <w:bookmarkStart w:id="99" w:name="ref-Krebs1999"/>
     <w:p>
       <w:pPr>
         <w:pStyle w:val="Bibliographie"/>
@@ -7797,8 +7802,8 @@
         <w:t xml:space="preserve">ummings Series in the Life Sciences. Benjamin/Cummings.</w:t>
       </w:r>
     </w:p>
-    <w:bookmarkEnd w:id="98"/>
-    <w:bookmarkStart w:id="100" w:name="ref-Leinster2012"/>
+    <w:bookmarkEnd w:id="99"/>
+    <w:bookmarkStart w:id="101" w:name="ref-Leinster2012"/>
     <w:p>
       <w:pPr>
         <w:pStyle w:val="Bibliographie"/>
@@ -7831,7 +7836,7 @@
       <w:r>
         <w:t xml:space="preserve"> </w:t>
       </w:r>
-      <w:hyperlink r:id="rId99">
+      <w:hyperlink r:id="rId100">
         <w:r>
           <w:rPr>
             <w:rStyle w:val="Lienhypertexte"/>
@@ -7843,8 +7848,8 @@
         <w:t xml:space="preserve">.</w:t>
       </w:r>
     </w:p>
-    <w:bookmarkEnd w:id="100"/>
-    <w:bookmarkStart w:id="102" w:name="ref-Liang2016"/>
+    <w:bookmarkEnd w:id="101"/>
+    <w:bookmarkStart w:id="103" w:name="ref-Liang2016"/>
     <w:p>
       <w:pPr>
         <w:pStyle w:val="Bibliographie"/>
@@ -7877,7 +7882,7 @@
       <w:r>
         <w:t xml:space="preserve"> </w:t>
       </w:r>
-      <w:hyperlink r:id="rId101">
+      <w:hyperlink r:id="rId102">
         <w:r>
           <w:rPr>
             <w:rStyle w:val="Lienhypertexte"/>
@@ -7889,8 +7894,8 @@
         <w:t xml:space="preserve">.</w:t>
       </w:r>
     </w:p>
-    <w:bookmarkEnd w:id="102"/>
-    <w:bookmarkStart w:id="103" w:name="ref-Marcon2019"/>
+    <w:bookmarkEnd w:id="103"/>
+    <w:bookmarkStart w:id="104" w:name="ref-Marcon2019"/>
     <w:p>
       <w:pPr>
         <w:pStyle w:val="Bibliographie"/>
@@ -7921,8 +7926,8 @@
         <w:t xml:space="preserve">70 (3): 305–26.</w:t>
       </w:r>
     </w:p>
-    <w:bookmarkEnd w:id="103"/>
-    <w:bookmarkStart w:id="104" w:name="ref-Marcon2024"/>
+    <w:bookmarkEnd w:id="104"/>
+    <w:bookmarkStart w:id="105" w:name="ref-Marcon2024"/>
     <w:p>
       <w:pPr>
         <w:pStyle w:val="Bibliographie"/>
@@ -7943,8 +7948,8 @@
         <w:t xml:space="preserve">Kourou, France.</w:t>
       </w:r>
     </w:p>
-    <w:bookmarkEnd w:id="104"/>
-    <w:bookmarkStart w:id="106" w:name="ref-Marcon2014b"/>
+    <w:bookmarkEnd w:id="105"/>
+    <w:bookmarkStart w:id="107" w:name="ref-Marcon2014b"/>
     <w:p>
       <w:pPr>
         <w:pStyle w:val="Bibliographie"/>
@@ -7977,7 +7982,7 @@
       <w:r>
         <w:t xml:space="preserve"> </w:t>
       </w:r>
-      <w:hyperlink r:id="rId105">
+      <w:hyperlink r:id="rId106">
         <w:r>
           <w:rPr>
             <w:rStyle w:val="Lienhypertexte"/>
@@ -7989,8 +7994,8 @@
         <w:t xml:space="preserve">.</w:t>
       </w:r>
     </w:p>
-    <w:bookmarkEnd w:id="106"/>
-    <w:bookmarkStart w:id="107" w:name="ref-Marcon2017"/>
+    <w:bookmarkEnd w:id="107"/>
+    <w:bookmarkStart w:id="108" w:name="ref-Marcon2017"/>
     <w:p>
       <w:pPr>
         <w:pStyle w:val="Bibliographie"/>
@@ -8021,8 +8026,8 @@
         <w:t xml:space="preserve">62: 56–67.</w:t>
       </w:r>
     </w:p>
-    <w:bookmarkEnd w:id="107"/>
-    <w:bookmarkStart w:id="108" w:name="ref-Marcon2023"/>
+    <w:bookmarkEnd w:id="108"/>
+    <w:bookmarkStart w:id="109" w:name="ref-Marcon2023"/>
     <w:p>
       <w:pPr>
         <w:pStyle w:val="Bibliographie"/>
@@ -8053,8 +8058,8 @@
         <w:t xml:space="preserve">4: article number 13.</w:t>
       </w:r>
     </w:p>
-    <w:bookmarkEnd w:id="108"/>
-    <w:bookmarkStart w:id="110" w:name="ref-divent2025"/>
+    <w:bookmarkEnd w:id="109"/>
+    <w:bookmarkStart w:id="111" w:name="ref-divent2025"/>
     <w:p>
       <w:pPr>
         <w:pStyle w:val="Bibliographie"/>
@@ -8078,7 +8083,7 @@
       <w:r>
         <w:t xml:space="preserve"> </w:t>
       </w:r>
-      <w:hyperlink r:id="rId109">
+      <w:hyperlink r:id="rId110">
         <w:r>
           <w:rPr>
             <w:rStyle w:val="Lienhypertexte"/>
@@ -8090,8 +8095,8 @@
         <w:t xml:space="preserve">.</w:t>
       </w:r>
     </w:p>
-    <w:bookmarkEnd w:id="110"/>
-    <w:bookmarkStart w:id="112" w:name="ref-Marcon2014a"/>
+    <w:bookmarkEnd w:id="111"/>
+    <w:bookmarkStart w:id="113" w:name="ref-Marcon2014a"/>
     <w:p>
       <w:pPr>
         <w:pStyle w:val="Bibliographie"/>
@@ -8124,7 +8129,7 @@
       <w:r>
         <w:t xml:space="preserve"> </w:t>
       </w:r>
-      <w:hyperlink r:id="rId111">
+      <w:hyperlink r:id="rId112">
         <w:r>
           <w:rPr>
             <w:rStyle w:val="Lienhypertexte"/>
@@ -8136,8 +8141,8 @@
         <w:t xml:space="preserve">.</w:t>
       </w:r>
     </w:p>
-    <w:bookmarkEnd w:id="112"/>
-    <w:bookmarkStart w:id="114" w:name="ref-McIntosh1967"/>
+    <w:bookmarkEnd w:id="113"/>
+    <w:bookmarkStart w:id="115" w:name="ref-McIntosh1967"/>
     <w:p>
       <w:pPr>
         <w:pStyle w:val="Bibliographie"/>
@@ -8170,7 +8175,7 @@
       <w:r>
         <w:t xml:space="preserve"> </w:t>
       </w:r>
-      <w:hyperlink r:id="rId113">
+      <w:hyperlink r:id="rId114">
         <w:r>
           <w:rPr>
             <w:rStyle w:val="Lienhypertexte"/>
@@ -8182,8 +8187,8 @@
         <w:t xml:space="preserve">.</w:t>
       </w:r>
     </w:p>
-    <w:bookmarkEnd w:id="114"/>
-    <w:bookmarkStart w:id="116" w:name="ref-Morris2014"/>
+    <w:bookmarkEnd w:id="115"/>
+    <w:bookmarkStart w:id="117" w:name="ref-Morris2014"/>
     <w:p>
       <w:pPr>
         <w:pStyle w:val="Bibliographie"/>
@@ -8213,7 +8218,7 @@
       <w:r>
         <w:t xml:space="preserve">4 (18): 3514–24. https://doi.org/</w:t>
       </w:r>
-      <w:hyperlink r:id="rId115">
+      <w:hyperlink r:id="rId116">
         <w:r>
           <w:rPr>
             <w:rStyle w:val="Lienhypertexte"/>
@@ -8225,8 +8230,8 @@
         <w:t xml:space="preserve">.</w:t>
       </w:r>
     </w:p>
-    <w:bookmarkEnd w:id="116"/>
-    <w:bookmarkStart w:id="118" w:name="ref-Mouchet2017"/>
+    <w:bookmarkEnd w:id="117"/>
+    <w:bookmarkStart w:id="119" w:name="ref-Mouchet2017"/>
     <w:p>
       <w:pPr>
         <w:pStyle w:val="Bibliographie"/>
@@ -8265,7 +8270,7 @@
       <w:r>
         <w:t xml:space="preserve">73: 23–28. https://doi.org/</w:t>
       </w:r>
-      <w:hyperlink r:id="rId117">
+      <w:hyperlink r:id="rId118">
         <w:r>
           <w:rPr>
             <w:rStyle w:val="Lienhypertexte"/>
@@ -8277,8 +8282,8 @@
         <w:t xml:space="preserve">.</w:t>
       </w:r>
     </w:p>
-    <w:bookmarkEnd w:id="118"/>
-    <w:bookmarkStart w:id="119" w:name="ref-Muratet2015"/>
+    <w:bookmarkEnd w:id="119"/>
+    <w:bookmarkStart w:id="120" w:name="ref-Muratet2015"/>
     <w:p>
       <w:pPr>
         <w:pStyle w:val="Bibliographie"/>
@@ -8309,8 +8314,8 @@
         <w:t xml:space="preserve">137: 95–106.</w:t>
       </w:r>
     </w:p>
-    <w:bookmarkEnd w:id="119"/>
-    <w:bookmarkStart w:id="121" w:name="ref-Nagendra2002"/>
+    <w:bookmarkEnd w:id="120"/>
+    <w:bookmarkStart w:id="122" w:name="ref-Nagendra2002"/>
     <w:p>
       <w:pPr>
         <w:pStyle w:val="Bibliographie"/>
@@ -8340,7 +8345,7 @@
       <w:r>
         <w:t xml:space="preserve">22 (2): 175–86. https://doi.org/</w:t>
       </w:r>
-      <w:hyperlink r:id="rId120">
+      <w:hyperlink r:id="rId121">
         <w:r>
           <w:rPr>
             <w:rStyle w:val="Lienhypertexte"/>
@@ -8352,8 +8357,8 @@
         <w:t xml:space="preserve">.</w:t>
       </w:r>
     </w:p>
-    <w:bookmarkEnd w:id="121"/>
-    <w:bookmarkStart w:id="122" w:name="ref-Openshaw1984"/>
+    <w:bookmarkEnd w:id="122"/>
+    <w:bookmarkStart w:id="123" w:name="ref-Openshaw1984"/>
     <w:p>
       <w:pPr>
         <w:pStyle w:val="Bibliographie"/>
@@ -8374,8 +8379,8 @@
         <w:t xml:space="preserve">CATMOG - Concepts And Techniques in Modern Geography 38. Geo Abstracts University of East Anglia.</w:t>
       </w:r>
     </w:p>
-    <w:bookmarkEnd w:id="122"/>
-    <w:bookmarkStart w:id="123" w:name="ref-Openshaw1979"/>
+    <w:bookmarkEnd w:id="123"/>
+    <w:bookmarkStart w:id="124" w:name="ref-Openshaw1979"/>
     <w:p>
       <w:pPr>
         <w:pStyle w:val="Bibliographie"/>
@@ -8409,8 +8414,8 @@
         <w:t xml:space="preserve">, edited by N. Wrigley, 127–44. London: Pion.</w:t>
       </w:r>
     </w:p>
-    <w:bookmarkEnd w:id="123"/>
-    <w:bookmarkStart w:id="125" w:name="ref-Peet1974"/>
+    <w:bookmarkEnd w:id="124"/>
+    <w:bookmarkStart w:id="126" w:name="ref-Peet1974"/>
     <w:p>
       <w:pPr>
         <w:pStyle w:val="Bibliographie"/>
@@ -8443,7 +8448,7 @@
       <w:r>
         <w:t xml:space="preserve"> </w:t>
       </w:r>
-      <w:hyperlink r:id="rId124">
+      <w:hyperlink r:id="rId125">
         <w:r>
           <w:rPr>
             <w:rStyle w:val="Lienhypertexte"/>
@@ -8455,8 +8460,8 @@
         <w:t xml:space="preserve">.</w:t>
       </w:r>
     </w:p>
-    <w:bookmarkEnd w:id="125"/>
-    <w:bookmarkStart w:id="126" w:name="ref-Pena2015"/>
+    <w:bookmarkEnd w:id="126"/>
+    <w:bookmarkStart w:id="127" w:name="ref-Pena2015"/>
     <w:p>
       <w:pPr>
         <w:pStyle w:val="Bibliographie"/>
@@ -8487,8 +8492,8 @@
         <w:t xml:space="preserve">13: 108–18.</w:t>
       </w:r>
     </w:p>
-    <w:bookmarkEnd w:id="126"/>
-    <w:bookmarkStart w:id="128" w:name="ref-Donfouet2017"/>
+    <w:bookmarkEnd w:id="127"/>
+    <w:bookmarkStart w:id="129" w:name="ref-Donfouet2017"/>
     <w:p>
       <w:pPr>
         <w:pStyle w:val="Bibliographie"/>
@@ -8527,7 +8532,7 @@
       <w:r>
         <w:t xml:space="preserve">134: 29–39. https://doi.org/</w:t>
       </w:r>
-      <w:hyperlink r:id="rId127">
+      <w:hyperlink r:id="rId128">
         <w:r>
           <w:rPr>
             <w:rStyle w:val="Lienhypertexte"/>
@@ -8539,8 +8544,8 @@
         <w:t xml:space="preserve">.</w:t>
       </w:r>
     </w:p>
-    <w:bookmarkEnd w:id="128"/>
-    <w:bookmarkStart w:id="129" w:name="ref-Rajala2012"/>
+    <w:bookmarkEnd w:id="129"/>
+    <w:bookmarkStart w:id="130" w:name="ref-Rajala2012"/>
     <w:p>
       <w:pPr>
         <w:pStyle w:val="Bibliographie"/>
@@ -8571,8 +8576,8 @@
         <w:t xml:space="preserve">19 (4): 545–72.</w:t>
       </w:r>
     </w:p>
-    <w:bookmarkEnd w:id="129"/>
-    <w:bookmarkStart w:id="130" w:name="ref-Reardon2004"/>
+    <w:bookmarkEnd w:id="130"/>
+    <w:bookmarkStart w:id="131" w:name="ref-Reardon2004"/>
     <w:p>
       <w:pPr>
         <w:pStyle w:val="Bibliographie"/>
@@ -8603,8 +8608,8 @@
         <w:t xml:space="preserve">34 (1): 121–62.</w:t>
       </w:r>
     </w:p>
-    <w:bookmarkEnd w:id="130"/>
-    <w:bookmarkStart w:id="131" w:name="ref-Ripley1976"/>
+    <w:bookmarkEnd w:id="131"/>
+    <w:bookmarkStart w:id="132" w:name="ref-Ripley1976"/>
     <w:p>
       <w:pPr>
         <w:pStyle w:val="Bibliographie"/>
@@ -8635,8 +8640,8 @@
         <w:t xml:space="preserve">13 (2): 255–66.</w:t>
       </w:r>
     </w:p>
-    <w:bookmarkEnd w:id="131"/>
-    <w:bookmarkStart w:id="132" w:name="ref-Ripley1977"/>
+    <w:bookmarkEnd w:id="132"/>
+    <w:bookmarkStart w:id="133" w:name="ref-Ripley1977"/>
     <w:p>
       <w:pPr>
         <w:pStyle w:val="Bibliographie"/>
@@ -8667,8 +8672,8 @@
         <w:t xml:space="preserve">B 39 (2): 172–212.</w:t>
       </w:r>
     </w:p>
-    <w:bookmarkEnd w:id="132"/>
-    <w:bookmarkStart w:id="133" w:name="ref-Roswell2021"/>
+    <w:bookmarkEnd w:id="133"/>
+    <w:bookmarkStart w:id="134" w:name="ref-Roswell2021"/>
     <w:p>
       <w:pPr>
         <w:pStyle w:val="Bibliographie"/>
@@ -8699,8 +8704,8 @@
         <w:t xml:space="preserve">130 (3): 321–38.</w:t>
       </w:r>
     </w:p>
-    <w:bookmarkEnd w:id="133"/>
-    <w:bookmarkStart w:id="134" w:name="ref-IPBES2023"/>
+    <w:bookmarkEnd w:id="134"/>
+    <w:bookmarkStart w:id="135" w:name="ref-IPBES2023"/>
     <w:p>
       <w:pPr>
         <w:pStyle w:val="Bibliographie"/>
@@ -8721,8 +8726,8 @@
         <w:t xml:space="preserve">Zenodo.</w:t>
       </w:r>
     </w:p>
-    <w:bookmarkEnd w:id="134"/>
-    <w:bookmarkStart w:id="136" w:name="ref-Sander2010"/>
+    <w:bookmarkEnd w:id="135"/>
+    <w:bookmarkStart w:id="137" w:name="ref-Sander2010"/>
     <w:p>
       <w:pPr>
         <w:pStyle w:val="Bibliographie"/>
@@ -8752,7 +8757,7 @@
       <w:r>
         <w:t xml:space="preserve">69 (8): 1646–56. https://doi.org/</w:t>
       </w:r>
-      <w:hyperlink r:id="rId135">
+      <w:hyperlink r:id="rId136">
         <w:r>
           <w:rPr>
             <w:rStyle w:val="Lienhypertexte"/>
@@ -8764,8 +8769,8 @@
         <w:t xml:space="preserve">.</w:t>
       </w:r>
     </w:p>
-    <w:bookmarkEnd w:id="136"/>
-    <w:bookmarkStart w:id="137" w:name="ref-Scott1992"/>
+    <w:bookmarkEnd w:id="137"/>
+    <w:bookmarkStart w:id="138" w:name="ref-Scott1992"/>
     <w:p>
       <w:pPr>
         <w:pStyle w:val="Bibliographie"/>
@@ -8787,8 +8792,8 @@
         <w:t xml:space="preserve">. Chapman &amp; Hall/CRC Interdisciplinary Statistics. John Wiley &amp; Sons, Inc.</w:t>
       </w:r>
     </w:p>
-    <w:bookmarkEnd w:id="137"/>
-    <w:bookmarkStart w:id="138" w:name="ref-Shannon1948"/>
+    <w:bookmarkEnd w:id="138"/>
+    <w:bookmarkStart w:id="139" w:name="ref-Shannon1948"/>
     <w:p>
       <w:pPr>
         <w:pStyle w:val="Bibliographie"/>
@@ -8819,8 +8824,8 @@
         <w:t xml:space="preserve">27 (3): 379–423.</w:t>
       </w:r>
     </w:p>
-    <w:bookmarkEnd w:id="138"/>
-    <w:bookmarkStart w:id="140" w:name="ref-Sharp2015"/>
+    <w:bookmarkEnd w:id="139"/>
+    <w:bookmarkStart w:id="141" w:name="ref-Sharp2015"/>
     <w:p>
       <w:pPr>
         <w:pStyle w:val="Bibliographie"/>
@@ -8886,7 +8891,7 @@
       <w:r>
         <w:t xml:space="preserve"> </w:t>
       </w:r>
-      <w:hyperlink r:id="rId139">
+      <w:hyperlink r:id="rId140">
         <w:r>
           <w:rPr>
             <w:rStyle w:val="Lienhypertexte"/>
@@ -8898,8 +8903,8 @@
         <w:t xml:space="preserve">.</w:t>
       </w:r>
     </w:p>
-    <w:bookmarkEnd w:id="140"/>
-    <w:bookmarkStart w:id="142" w:name="ref-Shimatani2001"/>
+    <w:bookmarkEnd w:id="141"/>
+    <w:bookmarkStart w:id="143" w:name="ref-Shimatani2001"/>
     <w:p>
       <w:pPr>
         <w:pStyle w:val="Bibliographie"/>
@@ -8929,7 +8934,7 @@
       <w:r>
         <w:t xml:space="preserve">142 (1): 215–29. https://doi.org/</w:t>
       </w:r>
-      <w:hyperlink r:id="rId141">
+      <w:hyperlink r:id="rId142">
         <w:r>
           <w:rPr>
             <w:rStyle w:val="Lienhypertexte"/>
@@ -8941,8 +8946,8 @@
         <w:t xml:space="preserve">.</w:t>
       </w:r>
     </w:p>
-    <w:bookmarkEnd w:id="142"/>
-    <w:bookmarkStart w:id="143" w:name="ref-Sirmans2005"/>
+    <w:bookmarkEnd w:id="143"/>
+    <w:bookmarkStart w:id="144" w:name="ref-Sirmans2005"/>
     <w:p>
       <w:pPr>
         <w:pStyle w:val="Bibliographie"/>
@@ -8973,8 +8978,8 @@
         <w:t xml:space="preserve">13 (1): 3–43.</w:t>
       </w:r>
     </w:p>
-    <w:bookmarkEnd w:id="143"/>
-    <w:bookmarkStart w:id="145" w:name="ref-Slick2015"/>
+    <w:bookmarkEnd w:id="144"/>
+    <w:bookmarkStart w:id="146" w:name="ref-Slick2015"/>
     <w:p>
       <w:pPr>
         <w:pStyle w:val="Bibliographie"/>
@@ -9007,7 +9012,7 @@
       <w:r>
         <w:t xml:space="preserve"> </w:t>
       </w:r>
-      <w:hyperlink r:id="rId144">
+      <w:hyperlink r:id="rId145">
         <w:r>
           <w:rPr>
             <w:rStyle w:val="Lienhypertexte"/>
@@ -9019,8 +9024,8 @@
         <w:t xml:space="preserve">.</w:t>
       </w:r>
     </w:p>
-    <w:bookmarkEnd w:id="145"/>
-    <w:bookmarkStart w:id="146" w:name="ref-Strange2024"/>
+    <w:bookmarkEnd w:id="146"/>
+    <w:bookmarkStart w:id="147" w:name="ref-Strange2024"/>
     <w:p>
       <w:pPr>
         <w:pStyle w:val="Bibliographie"/>
@@ -9051,8 +9056,8 @@
         <w:t xml:space="preserve">292: 110546.</w:t>
       </w:r>
     </w:p>
-    <w:bookmarkEnd w:id="146"/>
-    <w:bookmarkStart w:id="147" w:name="ref-Suchocka2023"/>
+    <w:bookmarkEnd w:id="147"/>
+    <w:bookmarkStart w:id="148" w:name="ref-Suchocka2023"/>
     <w:p>
       <w:pPr>
         <w:pStyle w:val="Bibliographie"/>
@@ -9083,8 +9088,8 @@
         <w:t xml:space="preserve">63: 101553.</w:t>
       </w:r>
     </w:p>
-    <w:bookmarkEnd w:id="147"/>
-    <w:bookmarkStart w:id="148" w:name="ref-Tardieu2019"/>
+    <w:bookmarkEnd w:id="148"/>
+    <w:bookmarkStart w:id="149" w:name="ref-Tardieu2019"/>
     <w:p>
       <w:pPr>
         <w:pStyle w:val="Bibliographie"/>
@@ -9115,8 +9120,8 @@
         <w:t xml:space="preserve">161: 163–75.</w:t>
       </w:r>
     </w:p>
-    <w:bookmarkEnd w:id="148"/>
-    <w:bookmarkStart w:id="150" w:name="ref-Tothmeresz1995"/>
+    <w:bookmarkEnd w:id="149"/>
+    <w:bookmarkStart w:id="151" w:name="ref-Tothmeresz1995"/>
     <w:p>
       <w:pPr>
         <w:pStyle w:val="Bibliographie"/>
@@ -9149,7 +9154,7 @@
       <w:r>
         <w:t xml:space="preserve"> </w:t>
       </w:r>
-      <w:hyperlink r:id="rId149">
+      <w:hyperlink r:id="rId150">
         <w:r>
           <w:rPr>
             <w:rStyle w:val="Lienhypertexte"/>
@@ -9161,8 +9166,8 @@
         <w:t xml:space="preserve">.</w:t>
       </w:r>
     </w:p>
-    <w:bookmarkEnd w:id="150"/>
-    <w:bookmarkStart w:id="152" w:name="ref-Tsai2015"/>
+    <w:bookmarkEnd w:id="151"/>
+    <w:bookmarkStart w:id="153" w:name="ref-Tsai2015"/>
     <w:p>
       <w:pPr>
         <w:pStyle w:val="Bibliographie"/>
@@ -9195,7 +9200,7 @@
       <w:r>
         <w:t xml:space="preserve"> </w:t>
       </w:r>
-      <w:hyperlink r:id="rId151">
+      <w:hyperlink r:id="rId152">
         <w:r>
           <w:rPr>
             <w:rStyle w:val="Lienhypertexte"/>
@@ -9207,8 +9212,8 @@
         <w:t xml:space="preserve">.</w:t>
       </w:r>
     </w:p>
-    <w:bookmarkEnd w:id="152"/>
-    <w:bookmarkStart w:id="154" w:name="ref-Tsallis1994"/>
+    <w:bookmarkEnd w:id="153"/>
+    <w:bookmarkStart w:id="155" w:name="ref-Tsallis1994"/>
     <w:p>
       <w:pPr>
         <w:pStyle w:val="Bibliographie"/>
@@ -9241,7 +9246,7 @@
       <w:r>
         <w:t xml:space="preserve"> </w:t>
       </w:r>
-      <w:hyperlink r:id="rId153">
+      <w:hyperlink r:id="rId154">
         <w:r>
           <w:rPr>
             <w:rStyle w:val="Lienhypertexte"/>
@@ -9253,8 +9258,8 @@
         <w:t xml:space="preserve">.</w:t>
       </w:r>
     </w:p>
-    <w:bookmarkEnd w:id="154"/>
-    <w:bookmarkStart w:id="156" w:name="ref-Turbelin2023"/>
+    <w:bookmarkEnd w:id="155"/>
+    <w:bookmarkStart w:id="157" w:name="ref-Turbelin2023"/>
     <w:p>
       <w:pPr>
         <w:pStyle w:val="Bibliographie"/>
@@ -9287,7 +9292,7 @@
       <w:r>
         <w:t xml:space="preserve"> </w:t>
       </w:r>
-      <w:hyperlink r:id="rId155">
+      <w:hyperlink r:id="rId156">
         <w:r>
           <w:rPr>
             <w:rStyle w:val="Lienhypertexte"/>
@@ -9299,8 +9304,8 @@
         <w:t xml:space="preserve">.</w:t>
       </w:r>
     </w:p>
-    <w:bookmarkEnd w:id="156"/>
-    <w:bookmarkStart w:id="158" w:name="ref-Wiegand2007"/>
+    <w:bookmarkEnd w:id="157"/>
+    <w:bookmarkStart w:id="159" w:name="ref-Wiegand2007"/>
     <w:p>
       <w:pPr>
         <w:pStyle w:val="Bibliographie"/>
@@ -9333,7 +9338,7 @@
       <w:r>
         <w:t xml:space="preserve"> </w:t>
       </w:r>
-      <w:hyperlink r:id="rId157">
+      <w:hyperlink r:id="rId158">
         <w:r>
           <w:rPr>
             <w:rStyle w:val="Lienhypertexte"/>
@@ -9345,8 +9350,8 @@
         <w:t xml:space="preserve">.</w:t>
       </w:r>
     </w:p>
-    <w:bookmarkEnd w:id="158"/>
-    <w:bookmarkStart w:id="159" w:name="ref-Zilliox2014"/>
+    <w:bookmarkEnd w:id="159"/>
+    <w:bookmarkStart w:id="160" w:name="ref-Zilliox2014"/>
     <w:p>
       <w:pPr>
         <w:pStyle w:val="Bibliographie"/>
@@ -9386,9 +9391,9 @@
         <w:t xml:space="preserve">321: 105–16.</w:t>
       </w:r>
     </w:p>
-    <w:bookmarkEnd w:id="159"/>
     <w:bookmarkEnd w:id="160"/>
     <w:bookmarkEnd w:id="161"/>
+    <w:bookmarkEnd w:id="162"/>
     <w:sectPr>
       <w:pgSz w:h="15840" w:w="12240"/>
       <w:pgMar w:bottom="1418" w:footer="720" w:gutter="0" w:header="720" w:left="1701" w:right="1418" w:top="1701"/>

</xml_diff>

<commit_message>
Deploying to gh-pages from @ FlorencePuech/DMD@8f45adf51c233a260a7076a950ae0f7f4ec82497 🚀
</commit_message>
<xml_diff>
--- a/MP_DMD.docx
+++ b/MP_DMD.docx
@@ -57,13 +57,13 @@
         <w:pStyle w:val="Date"/>
       </w:pPr>
       <w:r>
-        <w:t xml:space="preserve">September</w:t>
-      </w:r>
-      <w:r>
-        <w:t xml:space="preserve"> </w:t>
-      </w:r>
-      <w:r>
-        <w:t xml:space="preserve">30,</w:t>
+        <w:t xml:space="preserve">November</w:t>
+      </w:r>
+      <w:r>
+        <w:t xml:space="preserve"> </w:t>
+      </w:r>
+      <w:r>
+        <w:t xml:space="preserve">21,</w:t>
       </w:r>
       <w:r>
         <w:t xml:space="preserve"> </w:t>

</xml_diff>

<commit_message>
Deploying to gh-pages from @ FlorencePuech/DMD@0c25d0c0951bfebf0c564ca8c18253e39c1dafac 🚀
</commit_message>
<xml_diff>
--- a/MP_DMD.docx
+++ b/MP_DMD.docx
@@ -57,13 +57,13 @@
         <w:pStyle w:val="Date"/>
       </w:pPr>
       <w:r>
-        <w:t xml:space="preserve">November</w:t>
-      </w:r>
-      <w:r>
-        <w:t xml:space="preserve"> </w:t>
-      </w:r>
-      <w:r>
-        <w:t xml:space="preserve">21,</w:t>
+        <w:t xml:space="preserve">December</w:t>
+      </w:r>
+      <w:r>
+        <w:t xml:space="preserve"> </w:t>
+      </w:r>
+      <w:r>
+        <w:t xml:space="preserve">15,</w:t>
       </w:r>
       <w:r>
         <w:t xml:space="preserve"> </w:t>
@@ -4120,6 +4120,36 @@
       <w:r>
         <w:t xml:space="preserve">on this point).</w:t>
       </w:r>
+      <w:r>
+        <w:t xml:space="preserve"> </w:t>
+      </w:r>
+      <w:r>
+        <w:t xml:space="preserve">More generally, this step depends on a certain number of</w:t>
+      </w:r>
+      <w:r>
+        <w:t xml:space="preserve"> </w:t>
+      </w:r>
+      <w:r>
+        <w:t xml:space="preserve">“</w:t>
+      </w:r>
+      <w:r>
+        <w:t xml:space="preserve">value judgments</w:t>
+      </w:r>
+      <w:r>
+        <w:t xml:space="preserve">”</w:t>
+      </w:r>
+      <w:r>
+        <w:t xml:space="preserve"> </w:t>
+      </w:r>
+      <w:r>
+        <w:t xml:space="preserve">(Baumgärtner 2006, 2007)</w:t>
+      </w:r>
+      <w:r>
+        <w:t xml:space="preserve"> </w:t>
+      </w:r>
+      <w:r>
+        <w:t xml:space="preserve">that should be clearly motivated for each study.</w:t>
+      </w:r>
     </w:p>
     <w:p>
       <w:pPr>
@@ -6652,7 +6682,7 @@
       </w:r>
     </w:p>
     <w:bookmarkEnd w:id="55"/>
-    <w:bookmarkStart w:id="162" w:name="references"/>
+    <w:bookmarkStart w:id="163" w:name="references"/>
     <w:p>
       <w:pPr>
         <w:pStyle w:val="Titre1"/>
@@ -6661,7 +6691,7 @@
         <w:t xml:space="preserve">References</w:t>
       </w:r>
     </w:p>
-    <w:bookmarkStart w:id="161" w:name="refs"/>
+    <w:bookmarkStart w:id="162" w:name="refs"/>
     <w:bookmarkStart w:id="56" w:name="ref-Altieri2018"/>
     <w:p>
       <w:pPr>
@@ -6860,13 +6890,35 @@
       </w:r>
     </w:p>
     <w:bookmarkEnd w:id="61"/>
-    <w:bookmarkStart w:id="62" w:name="ref-Baumgartner2007"/>
+    <w:bookmarkStart w:id="62" w:name="ref-Baumgartner2006"/>
     <w:p>
       <w:pPr>
         <w:pStyle w:val="Bibliographie"/>
       </w:pPr>
       <w:r>
-        <w:t xml:space="preserve">Baumgärtner, Stefan. 2007.</w:t>
+        <w:t xml:space="preserve">Baumgärtner, Stefan. 2006.</w:t>
+      </w:r>
+      <w:r>
+        <w:t xml:space="preserve"> </w:t>
+      </w:r>
+      <w:r>
+        <w:t xml:space="preserve">“Measuring the Diversity of What? And for What Purpose? A Conceptual Comparison of Ecological and Economic Biodiversity Indices.”</w:t>
+      </w:r>
+      <w:r>
+        <w:t xml:space="preserve"> </w:t>
+      </w:r>
+      <w:r>
+        <w:t xml:space="preserve">SSRN.</w:t>
+      </w:r>
+    </w:p>
+    <w:bookmarkEnd w:id="62"/>
+    <w:bookmarkStart w:id="63" w:name="ref-Baumgartner2007"/>
+    <w:p>
+      <w:pPr>
+        <w:pStyle w:val="Bibliographie"/>
+      </w:pPr>
+      <w:r>
+        <w:t xml:space="preserve">———. 2007.</w:t>
       </w:r>
       <w:r>
         <w:t xml:space="preserve"> </w:t>
@@ -6894,8 +6946,8 @@
         <w:t xml:space="preserve">, edited by Andreas Kontoleon, Unai Pascual, and Timothy Swanson, 293–310. Cambridge University Press.</w:t>
       </w:r>
     </w:p>
-    <w:bookmarkEnd w:id="62"/>
-    <w:bookmarkStart w:id="64" w:name="ref-Bennie2011"/>
+    <w:bookmarkEnd w:id="63"/>
+    <w:bookmarkStart w:id="65" w:name="ref-Bennie2011"/>
     <w:p>
       <w:pPr>
         <w:pStyle w:val="Bibliographie"/>
@@ -6925,7 +6977,7 @@
       <w:r>
         <w:t xml:space="preserve">99 (2): 482–90. https://doi.org/</w:t>
       </w:r>
-      <w:hyperlink r:id="rId63">
+      <w:hyperlink r:id="rId64">
         <w:r>
           <w:rPr>
             <w:rStyle w:val="Lienhypertexte"/>
@@ -6937,8 +6989,8 @@
         <w:t xml:space="preserve">.</w:t>
       </w:r>
     </w:p>
-    <w:bookmarkEnd w:id="64"/>
-    <w:bookmarkStart w:id="65" w:name="ref-Boroushaki2017"/>
+    <w:bookmarkEnd w:id="65"/>
+    <w:bookmarkStart w:id="66" w:name="ref-Boroushaki2017"/>
     <w:p>
       <w:pPr>
         <w:pStyle w:val="Bibliographie"/>
@@ -6969,8 +7021,8 @@
         <w:t xml:space="preserve">79: 168–87.</w:t>
       </w:r>
     </w:p>
-    <w:bookmarkEnd w:id="65"/>
-    <w:bookmarkStart w:id="67" w:name="ref-Broadent2008"/>
+    <w:bookmarkEnd w:id="66"/>
+    <w:bookmarkStart w:id="68" w:name="ref-Broadent2008"/>
     <w:p>
       <w:pPr>
         <w:pStyle w:val="Bibliographie"/>
@@ -7009,7 +7061,7 @@
       <w:r>
         <w:t xml:space="preserve">255 (7): 2602–16. https://doi.org/</w:t>
       </w:r>
-      <w:hyperlink r:id="rId66">
+      <w:hyperlink r:id="rId67">
         <w:r>
           <w:rPr>
             <w:rStyle w:val="Lienhypertexte"/>
@@ -7021,8 +7073,8 @@
         <w:t xml:space="preserve">.</w:t>
       </w:r>
     </w:p>
-    <w:bookmarkEnd w:id="67"/>
-    <w:bookmarkStart w:id="68" w:name="ref-Brookshire1982"/>
+    <w:bookmarkEnd w:id="68"/>
+    <w:bookmarkStart w:id="69" w:name="ref-Brookshire1982"/>
     <w:p>
       <w:pPr>
         <w:pStyle w:val="Bibliographie"/>
@@ -7053,8 +7105,8 @@
         <w:t xml:space="preserve">72 (1): 165–77.</w:t>
       </w:r>
     </w:p>
-    <w:bookmarkEnd w:id="68"/>
-    <w:bookmarkStart w:id="70" w:name="ref-Brunbjerg2018"/>
+    <w:bookmarkEnd w:id="69"/>
+    <w:bookmarkStart w:id="71" w:name="ref-Brunbjerg2018"/>
     <w:p>
       <w:pPr>
         <w:pStyle w:val="Bibliographie"/>
@@ -7084,7 +7136,7 @@
       <w:r>
         <w:t xml:space="preserve">32: 143–53. https://doi.org/</w:t>
       </w:r>
-      <w:hyperlink r:id="rId69">
+      <w:hyperlink r:id="rId70">
         <w:r>
           <w:rPr>
             <w:rStyle w:val="Lienhypertexte"/>
@@ -7096,8 +7148,8 @@
         <w:t xml:space="preserve">.</w:t>
       </w:r>
     </w:p>
-    <w:bookmarkEnd w:id="70"/>
-    <w:bookmarkStart w:id="71" w:name="ref-Bureau2020"/>
+    <w:bookmarkEnd w:id="71"/>
+    <w:bookmarkStart w:id="72" w:name="ref-Bureau2020"/>
     <w:p>
       <w:pPr>
         <w:pStyle w:val="Bibliographie"/>
@@ -7119,8 +7171,8 @@
         <w:t xml:space="preserve"> French Council of Economic Analysis, Les notes du conseil d’analyse économique, no 59, September 2020.</w:t>
       </w:r>
     </w:p>
-    <w:bookmarkEnd w:id="71"/>
-    <w:bookmarkStart w:id="73" w:name="ref-Burnham1979"/>
+    <w:bookmarkEnd w:id="72"/>
+    <w:bookmarkStart w:id="74" w:name="ref-Burnham1979"/>
     <w:p>
       <w:pPr>
         <w:pStyle w:val="Bibliographie"/>
@@ -7153,7 +7205,7 @@
       <w:r>
         <w:t xml:space="preserve"> </w:t>
       </w:r>
-      <w:hyperlink r:id="rId72">
+      <w:hyperlink r:id="rId73">
         <w:r>
           <w:rPr>
             <w:rStyle w:val="Lienhypertexte"/>
@@ -7165,8 +7217,8 @@
         <w:t xml:space="preserve">.</w:t>
       </w:r>
     </w:p>
-    <w:bookmarkEnd w:id="73"/>
-    <w:bookmarkStart w:id="74" w:name="ref-Chao1984"/>
+    <w:bookmarkEnd w:id="74"/>
+    <w:bookmarkStart w:id="75" w:name="ref-Chao1984"/>
     <w:p>
       <w:pPr>
         <w:pStyle w:val="Bibliographie"/>
@@ -7197,8 +7249,8 @@
         <w:t xml:space="preserve">11 (4): 265–70.</w:t>
       </w:r>
     </w:p>
-    <w:bookmarkEnd w:id="74"/>
-    <w:bookmarkStart w:id="76" w:name="ref-Cocco2023"/>
+    <w:bookmarkEnd w:id="75"/>
+    <w:bookmarkStart w:id="77" w:name="ref-Cocco2023"/>
     <w:p>
       <w:pPr>
         <w:pStyle w:val="Bibliographie"/>
@@ -7228,7 +7280,7 @@
       <w:r>
         <w:t xml:space="preserve">214: 107966. https://doi.org/</w:t>
       </w:r>
-      <w:hyperlink r:id="rId75">
+      <w:hyperlink r:id="rId76">
         <w:r>
           <w:rPr>
             <w:rStyle w:val="Lienhypertexte"/>
@@ -7240,8 +7292,8 @@
         <w:t xml:space="preserve">.</w:t>
       </w:r>
     </w:p>
-    <w:bookmarkEnd w:id="76"/>
-    <w:bookmarkStart w:id="77" w:name="ref-Cognie2020"/>
+    <w:bookmarkEnd w:id="77"/>
+    <w:bookmarkStart w:id="78" w:name="ref-Cognie2020"/>
     <w:p>
       <w:pPr>
         <w:pStyle w:val="Bibliographie"/>
@@ -7263,8 +7315,8 @@
         <w:t xml:space="preserve"> French Council of Economic Analysis, Focus, No 046-2020, September 2020.</w:t>
       </w:r>
     </w:p>
-    <w:bookmarkEnd w:id="77"/>
-    <w:bookmarkStart w:id="79" w:name="ref-Cohen2016"/>
+    <w:bookmarkEnd w:id="78"/>
+    <w:bookmarkStart w:id="80" w:name="ref-Cohen2016"/>
     <w:p>
       <w:pPr>
         <w:pStyle w:val="Bibliographie"/>
@@ -7297,7 +7349,7 @@
       <w:r>
         <w:t xml:space="preserve"> </w:t>
       </w:r>
-      <w:hyperlink r:id="rId78">
+      <w:hyperlink r:id="rId79">
         <w:r>
           <w:rPr>
             <w:rStyle w:val="Lienhypertexte"/>
@@ -7309,8 +7361,8 @@
         <w:t xml:space="preserve">.</w:t>
       </w:r>
     </w:p>
-    <w:bookmarkEnd w:id="79"/>
-    <w:bookmarkStart w:id="80" w:name="ref-Dickman1968"/>
+    <w:bookmarkEnd w:id="80"/>
+    <w:bookmarkStart w:id="81" w:name="ref-Dickman1968"/>
     <w:p>
       <w:pPr>
         <w:pStyle w:val="Bibliographie"/>
@@ -7341,8 +7393,8 @@
         <w:t xml:space="preserve">49 (6): 1191–93.</w:t>
       </w:r>
     </w:p>
-    <w:bookmarkEnd w:id="80"/>
-    <w:bookmarkStart w:id="82" w:name="ref-Bellora2020"/>
+    <w:bookmarkEnd w:id="81"/>
+    <w:bookmarkStart w:id="83" w:name="ref-Bellora2020"/>
     <w:p>
       <w:pPr>
         <w:pStyle w:val="Bibliographie"/>
@@ -7366,7 +7418,7 @@
       <w:r>
         <w:t xml:space="preserve"> </w:t>
       </w:r>
-      <w:hyperlink r:id="rId81">
+      <w:hyperlink r:id="rId82">
         <w:r>
           <w:rPr>
             <w:rStyle w:val="Lienhypertexte"/>
@@ -7378,8 +7430,8 @@
         <w:t xml:space="preserve">.</w:t>
       </w:r>
     </w:p>
-    <w:bookmarkEnd w:id="82"/>
-    <w:bookmarkStart w:id="84" w:name="ref-Feret2014"/>
+    <w:bookmarkEnd w:id="83"/>
+    <w:bookmarkStart w:id="85" w:name="ref-Feret2014"/>
     <w:p>
       <w:pPr>
         <w:pStyle w:val="Bibliographie"/>
@@ -7412,7 +7464,7 @@
       <w:r>
         <w:t xml:space="preserve"> </w:t>
       </w:r>
-      <w:hyperlink r:id="rId83">
+      <w:hyperlink r:id="rId84">
         <w:r>
           <w:rPr>
             <w:rStyle w:val="Lienhypertexte"/>
@@ -7424,8 +7476,8 @@
         <w:t xml:space="preserve">.</w:t>
       </w:r>
     </w:p>
-    <w:bookmarkEnd w:id="84"/>
-    <w:bookmarkStart w:id="86" w:name="ref-Galle2021"/>
+    <w:bookmarkEnd w:id="85"/>
+    <w:bookmarkStart w:id="87" w:name="ref-Galle2021"/>
     <w:p>
       <w:pPr>
         <w:pStyle w:val="Bibliographie"/>
@@ -7455,7 +7507,7 @@
       <w:r>
         <w:t xml:space="preserve">61: 127099. https://doi.org/</w:t>
       </w:r>
-      <w:hyperlink r:id="rId85">
+      <w:hyperlink r:id="rId86">
         <w:r>
           <w:rPr>
             <w:rStyle w:val="Lienhypertexte"/>
@@ -7467,8 +7519,8 @@
         <w:t xml:space="preserve">.</w:t>
       </w:r>
     </w:p>
-    <w:bookmarkEnd w:id="86"/>
-    <w:bookmarkStart w:id="88" w:name="ref-Hauck2013"/>
+    <w:bookmarkEnd w:id="87"/>
+    <w:bookmarkStart w:id="89" w:name="ref-Hauck2013"/>
     <w:p>
       <w:pPr>
         <w:pStyle w:val="Bibliographie"/>
@@ -7504,7 +7556,7 @@
       <w:r>
         <w:t xml:space="preserve">4: 25–32. https://doi.org/</w:t>
       </w:r>
-      <w:hyperlink r:id="rId87">
+      <w:hyperlink r:id="rId88">
         <w:r>
           <w:rPr>
             <w:rStyle w:val="Lienhypertexte"/>
@@ -7516,8 +7568,8 @@
         <w:t xml:space="preserve">.</w:t>
       </w:r>
     </w:p>
-    <w:bookmarkEnd w:id="88"/>
-    <w:bookmarkStart w:id="89" w:name="ref-Hill1973"/>
+    <w:bookmarkEnd w:id="89"/>
+    <w:bookmarkStart w:id="90" w:name="ref-Hill1973"/>
     <w:p>
       <w:pPr>
         <w:pStyle w:val="Bibliographie"/>
@@ -7548,8 +7600,8 @@
         <w:t xml:space="preserve">54 (2): 427–32.</w:t>
       </w:r>
     </w:p>
-    <w:bookmarkEnd w:id="89"/>
-    <w:bookmarkStart w:id="90" w:name="ref-IPBES2019"/>
+    <w:bookmarkEnd w:id="90"/>
+    <w:bookmarkStart w:id="91" w:name="ref-IPBES2019"/>
     <w:p>
       <w:pPr>
         <w:pStyle w:val="Bibliographie"/>
@@ -7571,8 +7623,8 @@
         <w:t xml:space="preserve">. Edited by S. S. Dı́az, J. Settele, E. S. Brondı́zio E. S., H. T. Ngo, M. Guèze, J. Agard, A. Arneth, et al. Bonn, Germany: IPBES Secretariat.</w:t>
       </w:r>
     </w:p>
-    <w:bookmarkEnd w:id="90"/>
-    <w:bookmarkStart w:id="92" w:name="ref-Jelinski1996"/>
+    <w:bookmarkEnd w:id="91"/>
+    <w:bookmarkStart w:id="93" w:name="ref-Jelinski1996"/>
     <w:p>
       <w:pPr>
         <w:pStyle w:val="Bibliographie"/>
@@ -7602,7 +7654,7 @@
       <w:r>
         <w:t xml:space="preserve">11 (June): 129–40. https://doi.org/</w:t>
       </w:r>
-      <w:hyperlink r:id="rId91">
+      <w:hyperlink r:id="rId92">
         <w:r>
           <w:rPr>
             <w:rStyle w:val="Lienhypertexte"/>
@@ -7614,8 +7666,8 @@
         <w:t xml:space="preserve">.</w:t>
       </w:r>
     </w:p>
-    <w:bookmarkEnd w:id="92"/>
-    <w:bookmarkStart w:id="94" w:name="ref-Jost2006"/>
+    <w:bookmarkEnd w:id="93"/>
+    <w:bookmarkStart w:id="95" w:name="ref-Jost2006"/>
     <w:p>
       <w:pPr>
         <w:pStyle w:val="Bibliographie"/>
@@ -7645,7 +7697,7 @@
       <w:r>
         <w:t xml:space="preserve">113 (2): 363–75. https://doi.org/</w:t>
       </w:r>
-      <w:hyperlink r:id="rId93">
+      <w:hyperlink r:id="rId94">
         <w:r>
           <w:rPr>
             <w:rStyle w:val="Lienhypertexte"/>
@@ -7657,8 +7709,8 @@
         <w:t xml:space="preserve">.</w:t>
       </w:r>
     </w:p>
-    <w:bookmarkEnd w:id="94"/>
-    <w:bookmarkStart w:id="96" w:name="ref-Jost2009"/>
+    <w:bookmarkEnd w:id="95"/>
+    <w:bookmarkStart w:id="97" w:name="ref-Jost2009"/>
     <w:p>
       <w:pPr>
         <w:pStyle w:val="Bibliographie"/>
@@ -7706,7 +7758,7 @@
       <w:r>
         <w:t xml:space="preserve">68 (4): 925–28. https://doi.org/</w:t>
       </w:r>
-      <w:hyperlink r:id="rId95">
+      <w:hyperlink r:id="rId96">
         <w:r>
           <w:rPr>
             <w:rStyle w:val="Lienhypertexte"/>
@@ -7718,8 +7770,8 @@
         <w:t xml:space="preserve">.</w:t>
       </w:r>
     </w:p>
-    <w:bookmarkEnd w:id="96"/>
-    <w:bookmarkStart w:id="98" w:name="ref-Komara2009"/>
+    <w:bookmarkEnd w:id="97"/>
+    <w:bookmarkStart w:id="99" w:name="ref-Komara2009"/>
     <w:p>
       <w:pPr>
         <w:pStyle w:val="Bibliographie"/>
@@ -7752,7 +7804,7 @@
       <w:r>
         <w:t xml:space="preserve"> </w:t>
       </w:r>
-      <w:hyperlink r:id="rId97">
+      <w:hyperlink r:id="rId98">
         <w:r>
           <w:rPr>
             <w:rStyle w:val="Lienhypertexte"/>
@@ -7764,8 +7816,8 @@
         <w:t xml:space="preserve">.</w:t>
       </w:r>
     </w:p>
-    <w:bookmarkEnd w:id="98"/>
-    <w:bookmarkStart w:id="99" w:name="ref-Krebs1999"/>
+    <w:bookmarkEnd w:id="99"/>
+    <w:bookmarkStart w:id="100" w:name="ref-Krebs1999"/>
     <w:p>
       <w:pPr>
         <w:pStyle w:val="Bibliographie"/>
@@ -7802,8 +7854,8 @@
         <w:t xml:space="preserve">ummings Series in the Life Sciences. Benjamin/Cummings.</w:t>
       </w:r>
     </w:p>
-    <w:bookmarkEnd w:id="99"/>
-    <w:bookmarkStart w:id="101" w:name="ref-Leinster2012"/>
+    <w:bookmarkEnd w:id="100"/>
+    <w:bookmarkStart w:id="102" w:name="ref-Leinster2012"/>
     <w:p>
       <w:pPr>
         <w:pStyle w:val="Bibliographie"/>
@@ -7836,7 +7888,7 @@
       <w:r>
         <w:t xml:space="preserve"> </w:t>
       </w:r>
-      <w:hyperlink r:id="rId100">
+      <w:hyperlink r:id="rId101">
         <w:r>
           <w:rPr>
             <w:rStyle w:val="Lienhypertexte"/>
@@ -7848,8 +7900,8 @@
         <w:t xml:space="preserve">.</w:t>
       </w:r>
     </w:p>
-    <w:bookmarkEnd w:id="101"/>
-    <w:bookmarkStart w:id="103" w:name="ref-Liang2016"/>
+    <w:bookmarkEnd w:id="102"/>
+    <w:bookmarkStart w:id="104" w:name="ref-Liang2016"/>
     <w:p>
       <w:pPr>
         <w:pStyle w:val="Bibliographie"/>
@@ -7882,7 +7934,7 @@
       <w:r>
         <w:t xml:space="preserve"> </w:t>
       </w:r>
-      <w:hyperlink r:id="rId102">
+      <w:hyperlink r:id="rId103">
         <w:r>
           <w:rPr>
             <w:rStyle w:val="Lienhypertexte"/>
@@ -7894,8 +7946,8 @@
         <w:t xml:space="preserve">.</w:t>
       </w:r>
     </w:p>
-    <w:bookmarkEnd w:id="103"/>
-    <w:bookmarkStart w:id="104" w:name="ref-Marcon2019"/>
+    <w:bookmarkEnd w:id="104"/>
+    <w:bookmarkStart w:id="105" w:name="ref-Marcon2019"/>
     <w:p>
       <w:pPr>
         <w:pStyle w:val="Bibliographie"/>
@@ -7926,8 +7978,8 @@
         <w:t xml:space="preserve">70 (3): 305–26.</w:t>
       </w:r>
     </w:p>
-    <w:bookmarkEnd w:id="104"/>
-    <w:bookmarkStart w:id="105" w:name="ref-Marcon2024"/>
+    <w:bookmarkEnd w:id="105"/>
+    <w:bookmarkStart w:id="106" w:name="ref-Marcon2024"/>
     <w:p>
       <w:pPr>
         <w:pStyle w:val="Bibliographie"/>
@@ -7948,8 +8000,8 @@
         <w:t xml:space="preserve">Kourou, France.</w:t>
       </w:r>
     </w:p>
-    <w:bookmarkEnd w:id="105"/>
-    <w:bookmarkStart w:id="107" w:name="ref-Marcon2014b"/>
+    <w:bookmarkEnd w:id="106"/>
+    <w:bookmarkStart w:id="108" w:name="ref-Marcon2014b"/>
     <w:p>
       <w:pPr>
         <w:pStyle w:val="Bibliographie"/>
@@ -7982,7 +8034,7 @@
       <w:r>
         <w:t xml:space="preserve"> </w:t>
       </w:r>
-      <w:hyperlink r:id="rId106">
+      <w:hyperlink r:id="rId107">
         <w:r>
           <w:rPr>
             <w:rStyle w:val="Lienhypertexte"/>
@@ -7994,8 +8046,8 @@
         <w:t xml:space="preserve">.</w:t>
       </w:r>
     </w:p>
-    <w:bookmarkEnd w:id="107"/>
-    <w:bookmarkStart w:id="108" w:name="ref-Marcon2017"/>
+    <w:bookmarkEnd w:id="108"/>
+    <w:bookmarkStart w:id="109" w:name="ref-Marcon2017"/>
     <w:p>
       <w:pPr>
         <w:pStyle w:val="Bibliographie"/>
@@ -8026,8 +8078,8 @@
         <w:t xml:space="preserve">62: 56–67.</w:t>
       </w:r>
     </w:p>
-    <w:bookmarkEnd w:id="108"/>
-    <w:bookmarkStart w:id="109" w:name="ref-Marcon2023"/>
+    <w:bookmarkEnd w:id="109"/>
+    <w:bookmarkStart w:id="110" w:name="ref-Marcon2023"/>
     <w:p>
       <w:pPr>
         <w:pStyle w:val="Bibliographie"/>
@@ -8058,8 +8110,8 @@
         <w:t xml:space="preserve">4: article number 13.</w:t>
       </w:r>
     </w:p>
-    <w:bookmarkEnd w:id="109"/>
-    <w:bookmarkStart w:id="111" w:name="ref-divent2025"/>
+    <w:bookmarkEnd w:id="110"/>
+    <w:bookmarkStart w:id="112" w:name="ref-divent2025"/>
     <w:p>
       <w:pPr>
         <w:pStyle w:val="Bibliographie"/>
@@ -8083,7 +8135,7 @@
       <w:r>
         <w:t xml:space="preserve"> </w:t>
       </w:r>
-      <w:hyperlink r:id="rId110">
+      <w:hyperlink r:id="rId111">
         <w:r>
           <w:rPr>
             <w:rStyle w:val="Lienhypertexte"/>
@@ -8095,8 +8147,8 @@
         <w:t xml:space="preserve">.</w:t>
       </w:r>
     </w:p>
-    <w:bookmarkEnd w:id="111"/>
-    <w:bookmarkStart w:id="113" w:name="ref-Marcon2014a"/>
+    <w:bookmarkEnd w:id="112"/>
+    <w:bookmarkStart w:id="114" w:name="ref-Marcon2014a"/>
     <w:p>
       <w:pPr>
         <w:pStyle w:val="Bibliographie"/>
@@ -8129,7 +8181,7 @@
       <w:r>
         <w:t xml:space="preserve"> </w:t>
       </w:r>
-      <w:hyperlink r:id="rId112">
+      <w:hyperlink r:id="rId113">
         <w:r>
           <w:rPr>
             <w:rStyle w:val="Lienhypertexte"/>
@@ -8141,8 +8193,8 @@
         <w:t xml:space="preserve">.</w:t>
       </w:r>
     </w:p>
-    <w:bookmarkEnd w:id="113"/>
-    <w:bookmarkStart w:id="115" w:name="ref-McIntosh1967"/>
+    <w:bookmarkEnd w:id="114"/>
+    <w:bookmarkStart w:id="116" w:name="ref-McIntosh1967"/>
     <w:p>
       <w:pPr>
         <w:pStyle w:val="Bibliographie"/>
@@ -8175,7 +8227,7 @@
       <w:r>
         <w:t xml:space="preserve"> </w:t>
       </w:r>
-      <w:hyperlink r:id="rId114">
+      <w:hyperlink r:id="rId115">
         <w:r>
           <w:rPr>
             <w:rStyle w:val="Lienhypertexte"/>
@@ -8187,8 +8239,8 @@
         <w:t xml:space="preserve">.</w:t>
       </w:r>
     </w:p>
-    <w:bookmarkEnd w:id="115"/>
-    <w:bookmarkStart w:id="117" w:name="ref-Morris2014"/>
+    <w:bookmarkEnd w:id="116"/>
+    <w:bookmarkStart w:id="118" w:name="ref-Morris2014"/>
     <w:p>
       <w:pPr>
         <w:pStyle w:val="Bibliographie"/>
@@ -8218,7 +8270,7 @@
       <w:r>
         <w:t xml:space="preserve">4 (18): 3514–24. https://doi.org/</w:t>
       </w:r>
-      <w:hyperlink r:id="rId116">
+      <w:hyperlink r:id="rId117">
         <w:r>
           <w:rPr>
             <w:rStyle w:val="Lienhypertexte"/>
@@ -8230,8 +8282,8 @@
         <w:t xml:space="preserve">.</w:t>
       </w:r>
     </w:p>
-    <w:bookmarkEnd w:id="117"/>
-    <w:bookmarkStart w:id="119" w:name="ref-Mouchet2017"/>
+    <w:bookmarkEnd w:id="118"/>
+    <w:bookmarkStart w:id="120" w:name="ref-Mouchet2017"/>
     <w:p>
       <w:pPr>
         <w:pStyle w:val="Bibliographie"/>
@@ -8270,7 +8322,7 @@
       <w:r>
         <w:t xml:space="preserve">73: 23–28. https://doi.org/</w:t>
       </w:r>
-      <w:hyperlink r:id="rId118">
+      <w:hyperlink r:id="rId119">
         <w:r>
           <w:rPr>
             <w:rStyle w:val="Lienhypertexte"/>
@@ -8282,8 +8334,8 @@
         <w:t xml:space="preserve">.</w:t>
       </w:r>
     </w:p>
-    <w:bookmarkEnd w:id="119"/>
-    <w:bookmarkStart w:id="120" w:name="ref-Muratet2015"/>
+    <w:bookmarkEnd w:id="120"/>
+    <w:bookmarkStart w:id="121" w:name="ref-Muratet2015"/>
     <w:p>
       <w:pPr>
         <w:pStyle w:val="Bibliographie"/>
@@ -8314,8 +8366,8 @@
         <w:t xml:space="preserve">137: 95–106.</w:t>
       </w:r>
     </w:p>
-    <w:bookmarkEnd w:id="120"/>
-    <w:bookmarkStart w:id="122" w:name="ref-Nagendra2002"/>
+    <w:bookmarkEnd w:id="121"/>
+    <w:bookmarkStart w:id="123" w:name="ref-Nagendra2002"/>
     <w:p>
       <w:pPr>
         <w:pStyle w:val="Bibliographie"/>
@@ -8345,7 +8397,7 @@
       <w:r>
         <w:t xml:space="preserve">22 (2): 175–86. https://doi.org/</w:t>
       </w:r>
-      <w:hyperlink r:id="rId121">
+      <w:hyperlink r:id="rId122">
         <w:r>
           <w:rPr>
             <w:rStyle w:val="Lienhypertexte"/>
@@ -8357,8 +8409,8 @@
         <w:t xml:space="preserve">.</w:t>
       </w:r>
     </w:p>
-    <w:bookmarkEnd w:id="122"/>
-    <w:bookmarkStart w:id="123" w:name="ref-Openshaw1984"/>
+    <w:bookmarkEnd w:id="123"/>
+    <w:bookmarkStart w:id="124" w:name="ref-Openshaw1984"/>
     <w:p>
       <w:pPr>
         <w:pStyle w:val="Bibliographie"/>
@@ -8379,8 +8431,8 @@
         <w:t xml:space="preserve">CATMOG - Concepts And Techniques in Modern Geography 38. Geo Abstracts University of East Anglia.</w:t>
       </w:r>
     </w:p>
-    <w:bookmarkEnd w:id="123"/>
-    <w:bookmarkStart w:id="124" w:name="ref-Openshaw1979"/>
+    <w:bookmarkEnd w:id="124"/>
+    <w:bookmarkStart w:id="125" w:name="ref-Openshaw1979"/>
     <w:p>
       <w:pPr>
         <w:pStyle w:val="Bibliographie"/>
@@ -8414,8 +8466,8 @@
         <w:t xml:space="preserve">, edited by N. Wrigley, 127–44. London: Pion.</w:t>
       </w:r>
     </w:p>
-    <w:bookmarkEnd w:id="124"/>
-    <w:bookmarkStart w:id="126" w:name="ref-Peet1974"/>
+    <w:bookmarkEnd w:id="125"/>
+    <w:bookmarkStart w:id="127" w:name="ref-Peet1974"/>
     <w:p>
       <w:pPr>
         <w:pStyle w:val="Bibliographie"/>
@@ -8448,7 +8500,7 @@
       <w:r>
         <w:t xml:space="preserve"> </w:t>
       </w:r>
-      <w:hyperlink r:id="rId125">
+      <w:hyperlink r:id="rId126">
         <w:r>
           <w:rPr>
             <w:rStyle w:val="Lienhypertexte"/>
@@ -8460,8 +8512,8 @@
         <w:t xml:space="preserve">.</w:t>
       </w:r>
     </w:p>
-    <w:bookmarkEnd w:id="126"/>
-    <w:bookmarkStart w:id="127" w:name="ref-Pena2015"/>
+    <w:bookmarkEnd w:id="127"/>
+    <w:bookmarkStart w:id="128" w:name="ref-Pena2015"/>
     <w:p>
       <w:pPr>
         <w:pStyle w:val="Bibliographie"/>
@@ -8492,8 +8544,8 @@
         <w:t xml:space="preserve">13: 108–18.</w:t>
       </w:r>
     </w:p>
-    <w:bookmarkEnd w:id="127"/>
-    <w:bookmarkStart w:id="129" w:name="ref-Donfouet2017"/>
+    <w:bookmarkEnd w:id="128"/>
+    <w:bookmarkStart w:id="130" w:name="ref-Donfouet2017"/>
     <w:p>
       <w:pPr>
         <w:pStyle w:val="Bibliographie"/>
@@ -8532,7 +8584,7 @@
       <w:r>
         <w:t xml:space="preserve">134: 29–39. https://doi.org/</w:t>
       </w:r>
-      <w:hyperlink r:id="rId128">
+      <w:hyperlink r:id="rId129">
         <w:r>
           <w:rPr>
             <w:rStyle w:val="Lienhypertexte"/>
@@ -8544,8 +8596,8 @@
         <w:t xml:space="preserve">.</w:t>
       </w:r>
     </w:p>
-    <w:bookmarkEnd w:id="129"/>
-    <w:bookmarkStart w:id="130" w:name="ref-Rajala2012"/>
+    <w:bookmarkEnd w:id="130"/>
+    <w:bookmarkStart w:id="131" w:name="ref-Rajala2012"/>
     <w:p>
       <w:pPr>
         <w:pStyle w:val="Bibliographie"/>
@@ -8576,8 +8628,8 @@
         <w:t xml:space="preserve">19 (4): 545–72.</w:t>
       </w:r>
     </w:p>
-    <w:bookmarkEnd w:id="130"/>
-    <w:bookmarkStart w:id="131" w:name="ref-Reardon2004"/>
+    <w:bookmarkEnd w:id="131"/>
+    <w:bookmarkStart w:id="132" w:name="ref-Reardon2004"/>
     <w:p>
       <w:pPr>
         <w:pStyle w:val="Bibliographie"/>
@@ -8608,8 +8660,8 @@
         <w:t xml:space="preserve">34 (1): 121–62.</w:t>
       </w:r>
     </w:p>
-    <w:bookmarkEnd w:id="131"/>
-    <w:bookmarkStart w:id="132" w:name="ref-Ripley1976"/>
+    <w:bookmarkEnd w:id="132"/>
+    <w:bookmarkStart w:id="133" w:name="ref-Ripley1976"/>
     <w:p>
       <w:pPr>
         <w:pStyle w:val="Bibliographie"/>
@@ -8640,8 +8692,8 @@
         <w:t xml:space="preserve">13 (2): 255–66.</w:t>
       </w:r>
     </w:p>
-    <w:bookmarkEnd w:id="132"/>
-    <w:bookmarkStart w:id="133" w:name="ref-Ripley1977"/>
+    <w:bookmarkEnd w:id="133"/>
+    <w:bookmarkStart w:id="134" w:name="ref-Ripley1977"/>
     <w:p>
       <w:pPr>
         <w:pStyle w:val="Bibliographie"/>
@@ -8672,8 +8724,8 @@
         <w:t xml:space="preserve">B 39 (2): 172–212.</w:t>
       </w:r>
     </w:p>
-    <w:bookmarkEnd w:id="133"/>
-    <w:bookmarkStart w:id="134" w:name="ref-Roswell2021"/>
+    <w:bookmarkEnd w:id="134"/>
+    <w:bookmarkStart w:id="135" w:name="ref-Roswell2021"/>
     <w:p>
       <w:pPr>
         <w:pStyle w:val="Bibliographie"/>
@@ -8704,8 +8756,8 @@
         <w:t xml:space="preserve">130 (3): 321–38.</w:t>
       </w:r>
     </w:p>
-    <w:bookmarkEnd w:id="134"/>
-    <w:bookmarkStart w:id="135" w:name="ref-IPBES2023"/>
+    <w:bookmarkEnd w:id="135"/>
+    <w:bookmarkStart w:id="136" w:name="ref-IPBES2023"/>
     <w:p>
       <w:pPr>
         <w:pStyle w:val="Bibliographie"/>
@@ -8726,8 +8778,8 @@
         <w:t xml:space="preserve">Zenodo.</w:t>
       </w:r>
     </w:p>
-    <w:bookmarkEnd w:id="135"/>
-    <w:bookmarkStart w:id="137" w:name="ref-Sander2010"/>
+    <w:bookmarkEnd w:id="136"/>
+    <w:bookmarkStart w:id="138" w:name="ref-Sander2010"/>
     <w:p>
       <w:pPr>
         <w:pStyle w:val="Bibliographie"/>
@@ -8757,7 +8809,7 @@
       <w:r>
         <w:t xml:space="preserve">69 (8): 1646–56. https://doi.org/</w:t>
       </w:r>
-      <w:hyperlink r:id="rId136">
+      <w:hyperlink r:id="rId137">
         <w:r>
           <w:rPr>
             <w:rStyle w:val="Lienhypertexte"/>
@@ -8769,8 +8821,8 @@
         <w:t xml:space="preserve">.</w:t>
       </w:r>
     </w:p>
-    <w:bookmarkEnd w:id="137"/>
-    <w:bookmarkStart w:id="138" w:name="ref-Scott1992"/>
+    <w:bookmarkEnd w:id="138"/>
+    <w:bookmarkStart w:id="139" w:name="ref-Scott1992"/>
     <w:p>
       <w:pPr>
         <w:pStyle w:val="Bibliographie"/>
@@ -8792,8 +8844,8 @@
         <w:t xml:space="preserve">. Chapman &amp; Hall/CRC Interdisciplinary Statistics. John Wiley &amp; Sons, Inc.</w:t>
       </w:r>
     </w:p>
-    <w:bookmarkEnd w:id="138"/>
-    <w:bookmarkStart w:id="139" w:name="ref-Shannon1948"/>
+    <w:bookmarkEnd w:id="139"/>
+    <w:bookmarkStart w:id="140" w:name="ref-Shannon1948"/>
     <w:p>
       <w:pPr>
         <w:pStyle w:val="Bibliographie"/>
@@ -8824,8 +8876,8 @@
         <w:t xml:space="preserve">27 (3): 379–423.</w:t>
       </w:r>
     </w:p>
-    <w:bookmarkEnd w:id="139"/>
-    <w:bookmarkStart w:id="141" w:name="ref-Sharp2015"/>
+    <w:bookmarkEnd w:id="140"/>
+    <w:bookmarkStart w:id="142" w:name="ref-Sharp2015"/>
     <w:p>
       <w:pPr>
         <w:pStyle w:val="Bibliographie"/>
@@ -8891,7 +8943,7 @@
       <w:r>
         <w:t xml:space="preserve"> </w:t>
       </w:r>
-      <w:hyperlink r:id="rId140">
+      <w:hyperlink r:id="rId141">
         <w:r>
           <w:rPr>
             <w:rStyle w:val="Lienhypertexte"/>
@@ -8903,8 +8955,8 @@
         <w:t xml:space="preserve">.</w:t>
       </w:r>
     </w:p>
-    <w:bookmarkEnd w:id="141"/>
-    <w:bookmarkStart w:id="143" w:name="ref-Shimatani2001"/>
+    <w:bookmarkEnd w:id="142"/>
+    <w:bookmarkStart w:id="144" w:name="ref-Shimatani2001"/>
     <w:p>
       <w:pPr>
         <w:pStyle w:val="Bibliographie"/>
@@ -8934,7 +8986,7 @@
       <w:r>
         <w:t xml:space="preserve">142 (1): 215–29. https://doi.org/</w:t>
       </w:r>
-      <w:hyperlink r:id="rId142">
+      <w:hyperlink r:id="rId143">
         <w:r>
           <w:rPr>
             <w:rStyle w:val="Lienhypertexte"/>
@@ -8946,8 +8998,8 @@
         <w:t xml:space="preserve">.</w:t>
       </w:r>
     </w:p>
-    <w:bookmarkEnd w:id="143"/>
-    <w:bookmarkStart w:id="144" w:name="ref-Sirmans2005"/>
+    <w:bookmarkEnd w:id="144"/>
+    <w:bookmarkStart w:id="145" w:name="ref-Sirmans2005"/>
     <w:p>
       <w:pPr>
         <w:pStyle w:val="Bibliographie"/>
@@ -8978,8 +9030,8 @@
         <w:t xml:space="preserve">13 (1): 3–43.</w:t>
       </w:r>
     </w:p>
-    <w:bookmarkEnd w:id="144"/>
-    <w:bookmarkStart w:id="146" w:name="ref-Slick2015"/>
+    <w:bookmarkEnd w:id="145"/>
+    <w:bookmarkStart w:id="147" w:name="ref-Slick2015"/>
     <w:p>
       <w:pPr>
         <w:pStyle w:val="Bibliographie"/>
@@ -9012,7 +9064,7 @@
       <w:r>
         <w:t xml:space="preserve"> </w:t>
       </w:r>
-      <w:hyperlink r:id="rId145">
+      <w:hyperlink r:id="rId146">
         <w:r>
           <w:rPr>
             <w:rStyle w:val="Lienhypertexte"/>
@@ -9024,8 +9076,8 @@
         <w:t xml:space="preserve">.</w:t>
       </w:r>
     </w:p>
-    <w:bookmarkEnd w:id="146"/>
-    <w:bookmarkStart w:id="147" w:name="ref-Strange2024"/>
+    <w:bookmarkEnd w:id="147"/>
+    <w:bookmarkStart w:id="148" w:name="ref-Strange2024"/>
     <w:p>
       <w:pPr>
         <w:pStyle w:val="Bibliographie"/>
@@ -9056,8 +9108,8 @@
         <w:t xml:space="preserve">292: 110546.</w:t>
       </w:r>
     </w:p>
-    <w:bookmarkEnd w:id="147"/>
-    <w:bookmarkStart w:id="148" w:name="ref-Suchocka2023"/>
+    <w:bookmarkEnd w:id="148"/>
+    <w:bookmarkStart w:id="149" w:name="ref-Suchocka2023"/>
     <w:p>
       <w:pPr>
         <w:pStyle w:val="Bibliographie"/>
@@ -9088,8 +9140,8 @@
         <w:t xml:space="preserve">63: 101553.</w:t>
       </w:r>
     </w:p>
-    <w:bookmarkEnd w:id="148"/>
-    <w:bookmarkStart w:id="149" w:name="ref-Tardieu2019"/>
+    <w:bookmarkEnd w:id="149"/>
+    <w:bookmarkStart w:id="150" w:name="ref-Tardieu2019"/>
     <w:p>
       <w:pPr>
         <w:pStyle w:val="Bibliographie"/>
@@ -9120,8 +9172,8 @@
         <w:t xml:space="preserve">161: 163–75.</w:t>
       </w:r>
     </w:p>
-    <w:bookmarkEnd w:id="149"/>
-    <w:bookmarkStart w:id="151" w:name="ref-Tothmeresz1995"/>
+    <w:bookmarkEnd w:id="150"/>
+    <w:bookmarkStart w:id="152" w:name="ref-Tothmeresz1995"/>
     <w:p>
       <w:pPr>
         <w:pStyle w:val="Bibliographie"/>
@@ -9154,7 +9206,7 @@
       <w:r>
         <w:t xml:space="preserve"> </w:t>
       </w:r>
-      <w:hyperlink r:id="rId150">
+      <w:hyperlink r:id="rId151">
         <w:r>
           <w:rPr>
             <w:rStyle w:val="Lienhypertexte"/>
@@ -9166,8 +9218,8 @@
         <w:t xml:space="preserve">.</w:t>
       </w:r>
     </w:p>
-    <w:bookmarkEnd w:id="151"/>
-    <w:bookmarkStart w:id="153" w:name="ref-Tsai2015"/>
+    <w:bookmarkEnd w:id="152"/>
+    <w:bookmarkStart w:id="154" w:name="ref-Tsai2015"/>
     <w:p>
       <w:pPr>
         <w:pStyle w:val="Bibliographie"/>
@@ -9200,7 +9252,7 @@
       <w:r>
         <w:t xml:space="preserve"> </w:t>
       </w:r>
-      <w:hyperlink r:id="rId152">
+      <w:hyperlink r:id="rId153">
         <w:r>
           <w:rPr>
             <w:rStyle w:val="Lienhypertexte"/>
@@ -9212,8 +9264,8 @@
         <w:t xml:space="preserve">.</w:t>
       </w:r>
     </w:p>
-    <w:bookmarkEnd w:id="153"/>
-    <w:bookmarkStart w:id="155" w:name="ref-Tsallis1994"/>
+    <w:bookmarkEnd w:id="154"/>
+    <w:bookmarkStart w:id="156" w:name="ref-Tsallis1994"/>
     <w:p>
       <w:pPr>
         <w:pStyle w:val="Bibliographie"/>
@@ -9246,7 +9298,7 @@
       <w:r>
         <w:t xml:space="preserve"> </w:t>
       </w:r>
-      <w:hyperlink r:id="rId154">
+      <w:hyperlink r:id="rId155">
         <w:r>
           <w:rPr>
             <w:rStyle w:val="Lienhypertexte"/>
@@ -9258,8 +9310,8 @@
         <w:t xml:space="preserve">.</w:t>
       </w:r>
     </w:p>
-    <w:bookmarkEnd w:id="155"/>
-    <w:bookmarkStart w:id="157" w:name="ref-Turbelin2023"/>
+    <w:bookmarkEnd w:id="156"/>
+    <w:bookmarkStart w:id="158" w:name="ref-Turbelin2023"/>
     <w:p>
       <w:pPr>
         <w:pStyle w:val="Bibliographie"/>
@@ -9292,7 +9344,7 @@
       <w:r>
         <w:t xml:space="preserve"> </w:t>
       </w:r>
-      <w:hyperlink r:id="rId156">
+      <w:hyperlink r:id="rId157">
         <w:r>
           <w:rPr>
             <w:rStyle w:val="Lienhypertexte"/>
@@ -9304,8 +9356,8 @@
         <w:t xml:space="preserve">.</w:t>
       </w:r>
     </w:p>
-    <w:bookmarkEnd w:id="157"/>
-    <w:bookmarkStart w:id="159" w:name="ref-Wiegand2007"/>
+    <w:bookmarkEnd w:id="158"/>
+    <w:bookmarkStart w:id="160" w:name="ref-Wiegand2007"/>
     <w:p>
       <w:pPr>
         <w:pStyle w:val="Bibliographie"/>
@@ -9338,7 +9390,7 @@
       <w:r>
         <w:t xml:space="preserve"> </w:t>
       </w:r>
-      <w:hyperlink r:id="rId158">
+      <w:hyperlink r:id="rId159">
         <w:r>
           <w:rPr>
             <w:rStyle w:val="Lienhypertexte"/>
@@ -9350,8 +9402,8 @@
         <w:t xml:space="preserve">.</w:t>
       </w:r>
     </w:p>
-    <w:bookmarkEnd w:id="159"/>
-    <w:bookmarkStart w:id="160" w:name="ref-Zilliox2014"/>
+    <w:bookmarkEnd w:id="160"/>
+    <w:bookmarkStart w:id="161" w:name="ref-Zilliox2014"/>
     <w:p>
       <w:pPr>
         <w:pStyle w:val="Bibliographie"/>
@@ -9391,9 +9443,9 @@
         <w:t xml:space="preserve">321: 105–16.</w:t>
       </w:r>
     </w:p>
-    <w:bookmarkEnd w:id="160"/>
     <w:bookmarkEnd w:id="161"/>
     <w:bookmarkEnd w:id="162"/>
+    <w:bookmarkEnd w:id="163"/>
     <w:sectPr>
       <w:pgSz w:h="15840" w:w="12240"/>
       <w:pgMar w:bottom="1418" w:footer="720" w:gutter="0" w:header="720" w:left="1701" w:right="1418" w:top="1701"/>

</xml_diff>

<commit_message>
Deploying to gh-pages from @ FlorencePuech/DMD@08d868201cf884684d5cb44f509bd75d68fda286 🚀
</commit_message>
<xml_diff>
--- a/MP_DMD.docx
+++ b/MP_DMD.docx
@@ -63,7 +63,7 @@
         <w:t xml:space="preserve"> </w:t>
       </w:r>
       <w:r>
-        <w:t xml:space="preserve">15,</w:t>
+        <w:t xml:space="preserve">16,</w:t>
       </w:r>
       <w:r>
         <w:t xml:space="preserve"> </w:t>
@@ -1033,7 +1033,7 @@
         <w:t xml:space="preserve"> </w:t>
       </w:r>
       <w:r>
-        <w:t xml:space="preserve">(Krebs 1999; Marcon 2024)</w:t>
+        <w:t xml:space="preserve">(Krebs 1999)</w:t>
       </w:r>
       <w:r>
         <w:t xml:space="preserve">.</w:t>
@@ -1107,7 +1107,7 @@
         <w:t xml:space="preserve"> </w:t>
       </w:r>
       <w:r>
-        <w:t xml:space="preserve">This study fills the gap by providing a new class of indicators called Diversity Measures at Distance (DMD), which are based on the Hill numbers</w:t>
+        <w:t xml:space="preserve">This study fills the gap by providing a new class of indices called Diversity Measures at Distance (DMD), which are based on the Hill numbers</w:t>
       </w:r>
       <w:r>
         <w:t xml:space="preserve"> </w:t>
@@ -1338,7 +1338,7 @@
         <w:t xml:space="preserve"> </w:t>
       </w:r>
       <w:r>
-        <w:t xml:space="preserve">(Marcon 2024)</w:t>
+        <w:t xml:space="preserve">(Baumgärtner 2006)</w:t>
       </w:r>
       <w:r>
         <w:t xml:space="preserve">.</w:t>
@@ -1971,19 +1971,7 @@
         <w:t xml:space="preserve"> </w:t>
       </w:r>
       <w:r>
-        <w:t xml:space="preserve">As</w:t>
-      </w:r>
-      <w:r>
-        <w:t xml:space="preserve"> </w:t>
-      </w:r>
-      <w:r>
-        <w:t xml:space="preserve">Marcon (2019)</w:t>
-      </w:r>
-      <w:r>
-        <w:t xml:space="preserve"> </w:t>
-      </w:r>
-      <w:r>
-        <w:t xml:space="preserve">argued, the information function can be understood as a quantity of surprise.</w:t>
+        <w:t xml:space="preserve">As Shannon argued, the information function can be understood as a quantity of surprise.</w:t>
       </w:r>
       <w:r>
         <w:t xml:space="preserve"> </w:t>
@@ -3167,7 +3155,7 @@
         <w:t xml:space="preserve"> </w:t>
       </w:r>
       <w:r>
-        <w:t xml:space="preserve">(Baumgärtner 2007; Marcon 2019)</w:t>
+        <w:t xml:space="preserve">(Baumgärtner 2007)</w:t>
       </w:r>
       <w:r>
         <w:t xml:space="preserve">.</w:t>
@@ -3789,7 +3777,7 @@
         <w:t xml:space="preserve"> </w:t>
       </w:r>
       <w:r>
-        <w:t xml:space="preserve">(Marcon and Hérault 2015)</w:t>
+        <w:t xml:space="preserve">(Vellend et al. 2010)</w:t>
       </w:r>
       <w:r>
         <w:t xml:space="preserve"> </w:t>
@@ -6682,7 +6670,7 @@
       </w:r>
     </w:p>
     <w:bookmarkEnd w:id="55"/>
-    <w:bookmarkStart w:id="163" w:name="references"/>
+    <w:bookmarkStart w:id="161" w:name="references"/>
     <w:p>
       <w:pPr>
         <w:pStyle w:val="Titre1"/>
@@ -6691,7 +6679,7 @@
         <w:t xml:space="preserve">References</w:t>
       </w:r>
     </w:p>
-    <w:bookmarkStart w:id="162" w:name="refs"/>
+    <w:bookmarkStart w:id="160" w:name="refs"/>
     <w:bookmarkStart w:id="56" w:name="ref-Altieri2018"/>
     <w:p>
       <w:pPr>
@@ -6890,7 +6878,7 @@
       </w:r>
     </w:p>
     <w:bookmarkEnd w:id="61"/>
-    <w:bookmarkStart w:id="62" w:name="ref-Baumgartner2006"/>
+    <w:bookmarkStart w:id="63" w:name="ref-Baumgartner2006"/>
     <w:p>
       <w:pPr>
         <w:pStyle w:val="Bibliographie"/>
@@ -6902,17 +6890,130 @@
         <w:t xml:space="preserve"> </w:t>
       </w:r>
       <w:r>
-        <w:t xml:space="preserve">“Measuring the Diversity of What? And for What Purpose? A Conceptual Comparison of Ecological and Economic Biodiversity Indices.”</w:t>
-      </w:r>
-      <w:r>
-        <w:t xml:space="preserve"> </w:t>
-      </w:r>
-      <w:r>
-        <w:t xml:space="preserve">SSRN.</w:t>
-      </w:r>
-    </w:p>
-    <w:bookmarkEnd w:id="62"/>
-    <w:bookmarkStart w:id="63" w:name="ref-Baumgartner2007"/>
+        <w:rPr>
+          <w:iCs/>
+          <w:i/>
+        </w:rPr>
+        <w:t xml:space="preserve">Measuring the Diversity of What?</w:t>
+      </w:r>
+      <w:r>
+        <w:rPr>
+          <w:iCs/>
+          <w:i/>
+        </w:rPr>
+        <w:t xml:space="preserve"> </w:t>
+      </w:r>
+      <w:r>
+        <w:rPr>
+          <w:iCs/>
+          <w:i/>
+        </w:rPr>
+        <w:t xml:space="preserve">And</w:t>
+      </w:r>
+      <w:r>
+        <w:rPr>
+          <w:iCs/>
+          <w:i/>
+        </w:rPr>
+        <w:t xml:space="preserve"> </w:t>
+      </w:r>
+      <w:r>
+        <w:rPr>
+          <w:iCs/>
+          <w:i/>
+        </w:rPr>
+        <w:t xml:space="preserve">for What Purpose?</w:t>
+      </w:r>
+      <w:r>
+        <w:rPr>
+          <w:iCs/>
+          <w:i/>
+        </w:rPr>
+        <w:t xml:space="preserve"> </w:t>
+      </w:r>
+      <w:r>
+        <w:rPr>
+          <w:iCs/>
+          <w:i/>
+        </w:rPr>
+        <w:t xml:space="preserve">A Conceptual Comparison</w:t>
+      </w:r>
+      <w:r>
+        <w:rPr>
+          <w:iCs/>
+          <w:i/>
+        </w:rPr>
+        <w:t xml:space="preserve"> </w:t>
+      </w:r>
+      <w:r>
+        <w:rPr>
+          <w:iCs/>
+          <w:i/>
+        </w:rPr>
+        <w:t xml:space="preserve">of</w:t>
+      </w:r>
+      <w:r>
+        <w:rPr>
+          <w:iCs/>
+          <w:i/>
+        </w:rPr>
+        <w:t xml:space="preserve"> </w:t>
+      </w:r>
+      <w:r>
+        <w:rPr>
+          <w:iCs/>
+          <w:i/>
+        </w:rPr>
+        <w:t xml:space="preserve">Ecological</w:t>
+      </w:r>
+      <w:r>
+        <w:rPr>
+          <w:iCs/>
+          <w:i/>
+        </w:rPr>
+        <w:t xml:space="preserve"> </w:t>
+      </w:r>
+      <w:r>
+        <w:rPr>
+          <w:iCs/>
+          <w:i/>
+        </w:rPr>
+        <w:t xml:space="preserve">and</w:t>
+      </w:r>
+      <w:r>
+        <w:rPr>
+          <w:iCs/>
+          <w:i/>
+        </w:rPr>
+        <w:t xml:space="preserve"> </w:t>
+      </w:r>
+      <w:r>
+        <w:rPr>
+          <w:iCs/>
+          <w:i/>
+        </w:rPr>
+        <w:t xml:space="preserve">Economic Biodiversity Indices</w:t>
+      </w:r>
+      <w:r>
+        <w:t xml:space="preserve">. SSRN.</w:t>
+      </w:r>
+      <w:r>
+        <w:t xml:space="preserve"> </w:t>
+      </w:r>
+      <w:hyperlink r:id="rId62">
+        <w:r>
+          <w:rPr>
+            <w:rStyle w:val="Lienhypertexte"/>
+          </w:rPr>
+          <w:t xml:space="preserve">https://doi.org/10.2139/ssrn.894782</w:t>
+        </w:r>
+      </w:hyperlink>
+      <w:r>
+        <w:t xml:space="preserve">.</w:t>
+      </w:r>
+    </w:p>
+    <w:bookmarkEnd w:id="63"/>
+    <w:bookmarkStart w:id="64" w:name="ref-Baumgartner2007"/>
     <w:p>
       <w:pPr>
         <w:pStyle w:val="Bibliographie"/>
@@ -6946,8 +7047,8 @@
         <w:t xml:space="preserve">, edited by Andreas Kontoleon, Unai Pascual, and Timothy Swanson, 293–310. Cambridge University Press.</w:t>
       </w:r>
     </w:p>
-    <w:bookmarkEnd w:id="63"/>
-    <w:bookmarkStart w:id="65" w:name="ref-Bennie2011"/>
+    <w:bookmarkEnd w:id="64"/>
+    <w:bookmarkStart w:id="66" w:name="ref-Bennie2011"/>
     <w:p>
       <w:pPr>
         <w:pStyle w:val="Bibliographie"/>
@@ -6977,7 +7078,7 @@
       <w:r>
         <w:t xml:space="preserve">99 (2): 482–90. https://doi.org/</w:t>
       </w:r>
-      <w:hyperlink r:id="rId64">
+      <w:hyperlink r:id="rId65">
         <w:r>
           <w:rPr>
             <w:rStyle w:val="Lienhypertexte"/>
@@ -6989,8 +7090,8 @@
         <w:t xml:space="preserve">.</w:t>
       </w:r>
     </w:p>
-    <w:bookmarkEnd w:id="65"/>
-    <w:bookmarkStart w:id="66" w:name="ref-Boroushaki2017"/>
+    <w:bookmarkEnd w:id="66"/>
+    <w:bookmarkStart w:id="67" w:name="ref-Boroushaki2017"/>
     <w:p>
       <w:pPr>
         <w:pStyle w:val="Bibliographie"/>
@@ -7021,8 +7122,8 @@
         <w:t xml:space="preserve">79: 168–87.</w:t>
       </w:r>
     </w:p>
-    <w:bookmarkEnd w:id="66"/>
-    <w:bookmarkStart w:id="68" w:name="ref-Broadent2008"/>
+    <w:bookmarkEnd w:id="67"/>
+    <w:bookmarkStart w:id="69" w:name="ref-Broadent2008"/>
     <w:p>
       <w:pPr>
         <w:pStyle w:val="Bibliographie"/>
@@ -7061,7 +7162,7 @@
       <w:r>
         <w:t xml:space="preserve">255 (7): 2602–16. https://doi.org/</w:t>
       </w:r>
-      <w:hyperlink r:id="rId67">
+      <w:hyperlink r:id="rId68">
         <w:r>
           <w:rPr>
             <w:rStyle w:val="Lienhypertexte"/>
@@ -7073,8 +7174,8 @@
         <w:t xml:space="preserve">.</w:t>
       </w:r>
     </w:p>
-    <w:bookmarkEnd w:id="68"/>
-    <w:bookmarkStart w:id="69" w:name="ref-Brookshire1982"/>
+    <w:bookmarkEnd w:id="69"/>
+    <w:bookmarkStart w:id="70" w:name="ref-Brookshire1982"/>
     <w:p>
       <w:pPr>
         <w:pStyle w:val="Bibliographie"/>
@@ -7105,8 +7206,8 @@
         <w:t xml:space="preserve">72 (1): 165–77.</w:t>
       </w:r>
     </w:p>
-    <w:bookmarkEnd w:id="69"/>
-    <w:bookmarkStart w:id="71" w:name="ref-Brunbjerg2018"/>
+    <w:bookmarkEnd w:id="70"/>
+    <w:bookmarkStart w:id="72" w:name="ref-Brunbjerg2018"/>
     <w:p>
       <w:pPr>
         <w:pStyle w:val="Bibliographie"/>
@@ -7136,7 +7237,7 @@
       <w:r>
         <w:t xml:space="preserve">32: 143–53. https://doi.org/</w:t>
       </w:r>
-      <w:hyperlink r:id="rId70">
+      <w:hyperlink r:id="rId71">
         <w:r>
           <w:rPr>
             <w:rStyle w:val="Lienhypertexte"/>
@@ -7148,8 +7249,8 @@
         <w:t xml:space="preserve">.</w:t>
       </w:r>
     </w:p>
-    <w:bookmarkEnd w:id="71"/>
-    <w:bookmarkStart w:id="72" w:name="ref-Bureau2020"/>
+    <w:bookmarkEnd w:id="72"/>
+    <w:bookmarkStart w:id="73" w:name="ref-Bureau2020"/>
     <w:p>
       <w:pPr>
         <w:pStyle w:val="Bibliographie"/>
@@ -7171,8 +7272,8 @@
         <w:t xml:space="preserve"> French Council of Economic Analysis, Les notes du conseil d’analyse économique, no 59, September 2020.</w:t>
       </w:r>
     </w:p>
-    <w:bookmarkEnd w:id="72"/>
-    <w:bookmarkStart w:id="74" w:name="ref-Burnham1979"/>
+    <w:bookmarkEnd w:id="73"/>
+    <w:bookmarkStart w:id="75" w:name="ref-Burnham1979"/>
     <w:p>
       <w:pPr>
         <w:pStyle w:val="Bibliographie"/>
@@ -7205,7 +7306,7 @@
       <w:r>
         <w:t xml:space="preserve"> </w:t>
       </w:r>
-      <w:hyperlink r:id="rId73">
+      <w:hyperlink r:id="rId74">
         <w:r>
           <w:rPr>
             <w:rStyle w:val="Lienhypertexte"/>
@@ -7217,8 +7318,8 @@
         <w:t xml:space="preserve">.</w:t>
       </w:r>
     </w:p>
-    <w:bookmarkEnd w:id="74"/>
-    <w:bookmarkStart w:id="75" w:name="ref-Chao1984"/>
+    <w:bookmarkEnd w:id="75"/>
+    <w:bookmarkStart w:id="76" w:name="ref-Chao1984"/>
     <w:p>
       <w:pPr>
         <w:pStyle w:val="Bibliographie"/>
@@ -7249,8 +7350,8 @@
         <w:t xml:space="preserve">11 (4): 265–70.</w:t>
       </w:r>
     </w:p>
-    <w:bookmarkEnd w:id="75"/>
-    <w:bookmarkStart w:id="77" w:name="ref-Cocco2023"/>
+    <w:bookmarkEnd w:id="76"/>
+    <w:bookmarkStart w:id="78" w:name="ref-Cocco2023"/>
     <w:p>
       <w:pPr>
         <w:pStyle w:val="Bibliographie"/>
@@ -7280,7 +7381,7 @@
       <w:r>
         <w:t xml:space="preserve">214: 107966. https://doi.org/</w:t>
       </w:r>
-      <w:hyperlink r:id="rId76">
+      <w:hyperlink r:id="rId77">
         <w:r>
           <w:rPr>
             <w:rStyle w:val="Lienhypertexte"/>
@@ -7292,8 +7393,8 @@
         <w:t xml:space="preserve">.</w:t>
       </w:r>
     </w:p>
-    <w:bookmarkEnd w:id="77"/>
-    <w:bookmarkStart w:id="78" w:name="ref-Cognie2020"/>
+    <w:bookmarkEnd w:id="78"/>
+    <w:bookmarkStart w:id="79" w:name="ref-Cognie2020"/>
     <w:p>
       <w:pPr>
         <w:pStyle w:val="Bibliographie"/>
@@ -7315,8 +7416,8 @@
         <w:t xml:space="preserve"> French Council of Economic Analysis, Focus, No 046-2020, September 2020.</w:t>
       </w:r>
     </w:p>
-    <w:bookmarkEnd w:id="78"/>
-    <w:bookmarkStart w:id="80" w:name="ref-Cohen2016"/>
+    <w:bookmarkEnd w:id="79"/>
+    <w:bookmarkStart w:id="81" w:name="ref-Cohen2016"/>
     <w:p>
       <w:pPr>
         <w:pStyle w:val="Bibliographie"/>
@@ -7349,7 +7450,7 @@
       <w:r>
         <w:t xml:space="preserve"> </w:t>
       </w:r>
-      <w:hyperlink r:id="rId79">
+      <w:hyperlink r:id="rId80">
         <w:r>
           <w:rPr>
             <w:rStyle w:val="Lienhypertexte"/>
@@ -7361,8 +7462,8 @@
         <w:t xml:space="preserve">.</w:t>
       </w:r>
     </w:p>
-    <w:bookmarkEnd w:id="80"/>
-    <w:bookmarkStart w:id="81" w:name="ref-Dickman1968"/>
+    <w:bookmarkEnd w:id="81"/>
+    <w:bookmarkStart w:id="82" w:name="ref-Dickman1968"/>
     <w:p>
       <w:pPr>
         <w:pStyle w:val="Bibliographie"/>
@@ -7393,8 +7494,8 @@
         <w:t xml:space="preserve">49 (6): 1191–93.</w:t>
       </w:r>
     </w:p>
-    <w:bookmarkEnd w:id="81"/>
-    <w:bookmarkStart w:id="83" w:name="ref-Bellora2020"/>
+    <w:bookmarkEnd w:id="82"/>
+    <w:bookmarkStart w:id="84" w:name="ref-Bellora2020"/>
     <w:p>
       <w:pPr>
         <w:pStyle w:val="Bibliographie"/>
@@ -7418,7 +7519,7 @@
       <w:r>
         <w:t xml:space="preserve"> </w:t>
       </w:r>
-      <w:hyperlink r:id="rId82">
+      <w:hyperlink r:id="rId83">
         <w:r>
           <w:rPr>
             <w:rStyle w:val="Lienhypertexte"/>
@@ -7430,8 +7531,8 @@
         <w:t xml:space="preserve">.</w:t>
       </w:r>
     </w:p>
-    <w:bookmarkEnd w:id="83"/>
-    <w:bookmarkStart w:id="85" w:name="ref-Feret2014"/>
+    <w:bookmarkEnd w:id="84"/>
+    <w:bookmarkStart w:id="86" w:name="ref-Feret2014"/>
     <w:p>
       <w:pPr>
         <w:pStyle w:val="Bibliographie"/>
@@ -7464,7 +7565,7 @@
       <w:r>
         <w:t xml:space="preserve"> </w:t>
       </w:r>
-      <w:hyperlink r:id="rId84">
+      <w:hyperlink r:id="rId85">
         <w:r>
           <w:rPr>
             <w:rStyle w:val="Lienhypertexte"/>
@@ -7476,8 +7577,8 @@
         <w:t xml:space="preserve">.</w:t>
       </w:r>
     </w:p>
-    <w:bookmarkEnd w:id="85"/>
-    <w:bookmarkStart w:id="87" w:name="ref-Galle2021"/>
+    <w:bookmarkEnd w:id="86"/>
+    <w:bookmarkStart w:id="88" w:name="ref-Galle2021"/>
     <w:p>
       <w:pPr>
         <w:pStyle w:val="Bibliographie"/>
@@ -7507,7 +7608,7 @@
       <w:r>
         <w:t xml:space="preserve">61: 127099. https://doi.org/</w:t>
       </w:r>
-      <w:hyperlink r:id="rId86">
+      <w:hyperlink r:id="rId87">
         <w:r>
           <w:rPr>
             <w:rStyle w:val="Lienhypertexte"/>
@@ -7519,8 +7620,8 @@
         <w:t xml:space="preserve">.</w:t>
       </w:r>
     </w:p>
-    <w:bookmarkEnd w:id="87"/>
-    <w:bookmarkStart w:id="89" w:name="ref-Hauck2013"/>
+    <w:bookmarkEnd w:id="88"/>
+    <w:bookmarkStart w:id="90" w:name="ref-Hauck2013"/>
     <w:p>
       <w:pPr>
         <w:pStyle w:val="Bibliographie"/>
@@ -7556,7 +7657,7 @@
       <w:r>
         <w:t xml:space="preserve">4: 25–32. https://doi.org/</w:t>
       </w:r>
-      <w:hyperlink r:id="rId88">
+      <w:hyperlink r:id="rId89">
         <w:r>
           <w:rPr>
             <w:rStyle w:val="Lienhypertexte"/>
@@ -7568,8 +7669,8 @@
         <w:t xml:space="preserve">.</w:t>
       </w:r>
     </w:p>
-    <w:bookmarkEnd w:id="89"/>
-    <w:bookmarkStart w:id="90" w:name="ref-Hill1973"/>
+    <w:bookmarkEnd w:id="90"/>
+    <w:bookmarkStart w:id="91" w:name="ref-Hill1973"/>
     <w:p>
       <w:pPr>
         <w:pStyle w:val="Bibliographie"/>
@@ -7600,8 +7701,8 @@
         <w:t xml:space="preserve">54 (2): 427–32.</w:t>
       </w:r>
     </w:p>
-    <w:bookmarkEnd w:id="90"/>
-    <w:bookmarkStart w:id="91" w:name="ref-IPBES2019"/>
+    <w:bookmarkEnd w:id="91"/>
+    <w:bookmarkStart w:id="92" w:name="ref-IPBES2019"/>
     <w:p>
       <w:pPr>
         <w:pStyle w:val="Bibliographie"/>
@@ -7623,8 +7724,8 @@
         <w:t xml:space="preserve">. Edited by S. S. Dı́az, J. Settele, E. S. Brondı́zio E. S., H. T. Ngo, M. Guèze, J. Agard, A. Arneth, et al. Bonn, Germany: IPBES Secretariat.</w:t>
       </w:r>
     </w:p>
-    <w:bookmarkEnd w:id="91"/>
-    <w:bookmarkStart w:id="93" w:name="ref-Jelinski1996"/>
+    <w:bookmarkEnd w:id="92"/>
+    <w:bookmarkStart w:id="94" w:name="ref-Jelinski1996"/>
     <w:p>
       <w:pPr>
         <w:pStyle w:val="Bibliographie"/>
@@ -7654,7 +7755,7 @@
       <w:r>
         <w:t xml:space="preserve">11 (June): 129–40. https://doi.org/</w:t>
       </w:r>
-      <w:hyperlink r:id="rId92">
+      <w:hyperlink r:id="rId93">
         <w:r>
           <w:rPr>
             <w:rStyle w:val="Lienhypertexte"/>
@@ -7666,8 +7767,8 @@
         <w:t xml:space="preserve">.</w:t>
       </w:r>
     </w:p>
-    <w:bookmarkEnd w:id="93"/>
-    <w:bookmarkStart w:id="95" w:name="ref-Jost2006"/>
+    <w:bookmarkEnd w:id="94"/>
+    <w:bookmarkStart w:id="96" w:name="ref-Jost2006"/>
     <w:p>
       <w:pPr>
         <w:pStyle w:val="Bibliographie"/>
@@ -7697,7 +7798,7 @@
       <w:r>
         <w:t xml:space="preserve">113 (2): 363–75. https://doi.org/</w:t>
       </w:r>
-      <w:hyperlink r:id="rId94">
+      <w:hyperlink r:id="rId95">
         <w:r>
           <w:rPr>
             <w:rStyle w:val="Lienhypertexte"/>
@@ -7709,8 +7810,8 @@
         <w:t xml:space="preserve">.</w:t>
       </w:r>
     </w:p>
-    <w:bookmarkEnd w:id="95"/>
-    <w:bookmarkStart w:id="97" w:name="ref-Jost2009"/>
+    <w:bookmarkEnd w:id="96"/>
+    <w:bookmarkStart w:id="98" w:name="ref-Jost2009"/>
     <w:p>
       <w:pPr>
         <w:pStyle w:val="Bibliographie"/>
@@ -7758,7 +7859,7 @@
       <w:r>
         <w:t xml:space="preserve">68 (4): 925–28. https://doi.org/</w:t>
       </w:r>
-      <w:hyperlink r:id="rId96">
+      <w:hyperlink r:id="rId97">
         <w:r>
           <w:rPr>
             <w:rStyle w:val="Lienhypertexte"/>
@@ -7770,8 +7871,8 @@
         <w:t xml:space="preserve">.</w:t>
       </w:r>
     </w:p>
-    <w:bookmarkEnd w:id="97"/>
-    <w:bookmarkStart w:id="99" w:name="ref-Komara2009"/>
+    <w:bookmarkEnd w:id="98"/>
+    <w:bookmarkStart w:id="100" w:name="ref-Komara2009"/>
     <w:p>
       <w:pPr>
         <w:pStyle w:val="Bibliographie"/>
@@ -7804,7 +7905,7 @@
       <w:r>
         <w:t xml:space="preserve"> </w:t>
       </w:r>
-      <w:hyperlink r:id="rId98">
+      <w:hyperlink r:id="rId99">
         <w:r>
           <w:rPr>
             <w:rStyle w:val="Lienhypertexte"/>
@@ -7816,8 +7917,8 @@
         <w:t xml:space="preserve">.</w:t>
       </w:r>
     </w:p>
-    <w:bookmarkEnd w:id="99"/>
-    <w:bookmarkStart w:id="100" w:name="ref-Krebs1999"/>
+    <w:bookmarkEnd w:id="100"/>
+    <w:bookmarkStart w:id="101" w:name="ref-Krebs1999"/>
     <w:p>
       <w:pPr>
         <w:pStyle w:val="Bibliographie"/>
@@ -7854,8 +7955,8 @@
         <w:t xml:space="preserve">ummings Series in the Life Sciences. Benjamin/Cummings.</w:t>
       </w:r>
     </w:p>
-    <w:bookmarkEnd w:id="100"/>
-    <w:bookmarkStart w:id="102" w:name="ref-Leinster2012"/>
+    <w:bookmarkEnd w:id="101"/>
+    <w:bookmarkStart w:id="103" w:name="ref-Leinster2012"/>
     <w:p>
       <w:pPr>
         <w:pStyle w:val="Bibliographie"/>
@@ -7888,7 +7989,7 @@
       <w:r>
         <w:t xml:space="preserve"> </w:t>
       </w:r>
-      <w:hyperlink r:id="rId101">
+      <w:hyperlink r:id="rId102">
         <w:r>
           <w:rPr>
             <w:rStyle w:val="Lienhypertexte"/>
@@ -7900,8 +8001,8 @@
         <w:t xml:space="preserve">.</w:t>
       </w:r>
     </w:p>
-    <w:bookmarkEnd w:id="102"/>
-    <w:bookmarkStart w:id="104" w:name="ref-Liang2016"/>
+    <w:bookmarkEnd w:id="103"/>
+    <w:bookmarkStart w:id="105" w:name="ref-Liang2016"/>
     <w:p>
       <w:pPr>
         <w:pStyle w:val="Bibliographie"/>
@@ -7934,7 +8035,7 @@
       <w:r>
         <w:t xml:space="preserve"> </w:t>
       </w:r>
-      <w:hyperlink r:id="rId103">
+      <w:hyperlink r:id="rId104">
         <w:r>
           <w:rPr>
             <w:rStyle w:val="Lienhypertexte"/>
@@ -7946,196 +8047,96 @@
         <w:t xml:space="preserve">.</w:t>
       </w:r>
     </w:p>
-    <w:bookmarkEnd w:id="104"/>
-    <w:bookmarkStart w:id="105" w:name="ref-Marcon2019"/>
+    <w:bookmarkEnd w:id="105"/>
+    <w:bookmarkStart w:id="106" w:name="ref-Marcon2017"/>
     <w:p>
       <w:pPr>
         <w:pStyle w:val="Bibliographie"/>
       </w:pPr>
       <w:r>
-        <w:t xml:space="preserve">Marcon, Eric. 2019.</w:t>
-      </w:r>
-      <w:r>
-        <w:t xml:space="preserve"> </w:t>
-      </w:r>
-      <w:r>
-        <w:t xml:space="preserve">“Mesure de La Biodiversité Et de La Structuration Spatiale de l’activité Économique Par l’entropie.”</w:t>
-      </w:r>
-      <w:r>
-        <w:t xml:space="preserve"> </w:t>
-      </w:r>
-      <w:r>
-        <w:rPr>
-          <w:iCs/>
-          <w:i/>
-        </w:rPr>
-        <w:t xml:space="preserve">Revue Économique</w:t>
-      </w:r>
-      <w:r>
-        <w:t xml:space="preserve"> </w:t>
-      </w:r>
-      <w:r>
-        <w:t xml:space="preserve">70 (3): 305–26.</w:t>
-      </w:r>
-    </w:p>
-    <w:bookmarkEnd w:id="105"/>
-    <w:bookmarkStart w:id="106" w:name="ref-Marcon2024"/>
+        <w:t xml:space="preserve">Marcon, Eric, and Florence Puech. 2017.</w:t>
+      </w:r>
+      <w:r>
+        <w:t xml:space="preserve"> </w:t>
+      </w:r>
+      <w:r>
+        <w:t xml:space="preserve">“A Typology of Distance-Based Measures of Spatial Concentration.”</w:t>
+      </w:r>
+      <w:r>
+        <w:t xml:space="preserve"> </w:t>
+      </w:r>
+      <w:r>
+        <w:rPr>
+          <w:iCs/>
+          <w:i/>
+        </w:rPr>
+        <w:t xml:space="preserve">Regional Science and Urban Economics</w:t>
+      </w:r>
+      <w:r>
+        <w:t xml:space="preserve"> </w:t>
+      </w:r>
+      <w:r>
+        <w:t xml:space="preserve">62: 56–67.</w:t>
+      </w:r>
+    </w:p>
+    <w:bookmarkEnd w:id="106"/>
+    <w:bookmarkStart w:id="107" w:name="ref-Marcon2023"/>
     <w:p>
       <w:pPr>
         <w:pStyle w:val="Bibliographie"/>
       </w:pPr>
       <w:r>
-        <w:t xml:space="preserve">———. 2024.</w:t>
-      </w:r>
-      <w:r>
-        <w:t xml:space="preserve"> </w:t>
-      </w:r>
-      <w:r>
-        <w:t xml:space="preserve">“Mesures de La Biodiversité.”</w:t>
-      </w:r>
-      <w:r>
-        <w:t xml:space="preserve"> </w:t>
-      </w:r>
-      <w:r>
-        <w:t xml:space="preserve">Kourou, France.</w:t>
-      </w:r>
-    </w:p>
-    <w:bookmarkEnd w:id="106"/>
-    <w:bookmarkStart w:id="108" w:name="ref-Marcon2014b"/>
+        <w:t xml:space="preserve">———. 2023.</w:t>
+      </w:r>
+      <w:r>
+        <w:t xml:space="preserve"> </w:t>
+      </w:r>
+      <w:r>
+        <w:t xml:space="preserve">“Mapping Distributions in Non-Homogeneous Space with Distance-Based Methods.”</w:t>
+      </w:r>
+      <w:r>
+        <w:t xml:space="preserve"> </w:t>
+      </w:r>
+      <w:r>
+        <w:rPr>
+          <w:iCs/>
+          <w:i/>
+        </w:rPr>
+        <w:t xml:space="preserve">Journal of Spatial Econometrics</w:t>
+      </w:r>
+      <w:r>
+        <w:t xml:space="preserve"> </w:t>
+      </w:r>
+      <w:r>
+        <w:t xml:space="preserve">4: article number 13.</w:t>
+      </w:r>
+    </w:p>
+    <w:bookmarkEnd w:id="107"/>
+    <w:bookmarkStart w:id="109" w:name="ref-divent2025"/>
     <w:p>
       <w:pPr>
         <w:pStyle w:val="Bibliographie"/>
       </w:pPr>
       <w:r>
-        <w:t xml:space="preserve">Marcon, Eric, and Bruno Hérault. 2015.</w:t>
-      </w:r>
-      <w:r>
-        <w:t xml:space="preserve"> </w:t>
-      </w:r>
-      <w:r>
-        <w:t xml:space="preserve">“Decomposing Phylodiversity.”</w:t>
-      </w:r>
-      <w:r>
-        <w:t xml:space="preserve"> </w:t>
-      </w:r>
-      <w:r>
-        <w:rPr>
-          <w:iCs/>
-          <w:i/>
-        </w:rPr>
-        <w:t xml:space="preserve">Methods in Ecology and Evolution</w:t>
-      </w:r>
-      <w:r>
-        <w:t xml:space="preserve"> </w:t>
-      </w:r>
-      <w:r>
-        <w:t xml:space="preserve">6 (3): 333–39.</w:t>
-      </w:r>
-      <w:r>
-        <w:t xml:space="preserve"> </w:t>
-      </w:r>
-      <w:hyperlink r:id="rId107">
-        <w:r>
-          <w:rPr>
-            <w:rStyle w:val="Lienhypertexte"/>
-          </w:rPr>
-          <w:t xml:space="preserve">https://doi.org/10.1111/2041-210X.12323</w:t>
-        </w:r>
-      </w:hyperlink>
+        <w:t xml:space="preserve">———. 2025.</w:t>
+      </w:r>
+      <w:r>
+        <w:t xml:space="preserve"> </w:t>
+      </w:r>
+      <w:r>
+        <w:rPr>
+          <w:iCs/>
+          <w:i/>
+        </w:rPr>
+        <w:t xml:space="preserve">Divent: Entropy Partitioning to Measure Diversity</w:t>
+      </w:r>
       <w:r>
         <w:t xml:space="preserve">.</w:t>
       </w:r>
-    </w:p>
-    <w:bookmarkEnd w:id="108"/>
-    <w:bookmarkStart w:id="109" w:name="ref-Marcon2017"/>
-    <w:p>
-      <w:pPr>
-        <w:pStyle w:val="Bibliographie"/>
-      </w:pPr>
-      <w:r>
-        <w:t xml:space="preserve">Marcon, Eric, and Florence Puech. 2017.</w:t>
-      </w:r>
-      <w:r>
-        <w:t xml:space="preserve"> </w:t>
-      </w:r>
-      <w:r>
-        <w:t xml:space="preserve">“A Typology of Distance-Based Measures of Spatial Concentration.”</w:t>
-      </w:r>
-      <w:r>
-        <w:t xml:space="preserve"> </w:t>
-      </w:r>
-      <w:r>
-        <w:rPr>
-          <w:iCs/>
-          <w:i/>
-        </w:rPr>
-        <w:t xml:space="preserve">Regional Science and Urban Economics</w:t>
-      </w:r>
-      <w:r>
-        <w:t xml:space="preserve"> </w:t>
-      </w:r>
-      <w:r>
-        <w:t xml:space="preserve">62: 56–67.</w:t>
-      </w:r>
-    </w:p>
-    <w:bookmarkEnd w:id="109"/>
-    <w:bookmarkStart w:id="110" w:name="ref-Marcon2023"/>
-    <w:p>
-      <w:pPr>
-        <w:pStyle w:val="Bibliographie"/>
-      </w:pPr>
-      <w:r>
-        <w:t xml:space="preserve">———. 2023.</w:t>
-      </w:r>
-      <w:r>
-        <w:t xml:space="preserve"> </w:t>
-      </w:r>
-      <w:r>
-        <w:t xml:space="preserve">“Mapping Distributions in Non-Homogeneous Space with Distance-Based Methods.”</w:t>
-      </w:r>
-      <w:r>
-        <w:t xml:space="preserve"> </w:t>
-      </w:r>
-      <w:r>
-        <w:rPr>
-          <w:iCs/>
-          <w:i/>
-        </w:rPr>
-        <w:t xml:space="preserve">Journal of Spatial Econometrics</w:t>
-      </w:r>
-      <w:r>
-        <w:t xml:space="preserve"> </w:t>
-      </w:r>
-      <w:r>
-        <w:t xml:space="preserve">4: article number 13.</w:t>
-      </w:r>
-    </w:p>
-    <w:bookmarkEnd w:id="110"/>
-    <w:bookmarkStart w:id="112" w:name="ref-divent2025"/>
-    <w:p>
-      <w:pPr>
-        <w:pStyle w:val="Bibliographie"/>
-      </w:pPr>
-      <w:r>
-        <w:t xml:space="preserve">———. 2025.</w:t>
-      </w:r>
-      <w:r>
-        <w:t xml:space="preserve"> </w:t>
-      </w:r>
-      <w:r>
-        <w:rPr>
-          <w:iCs/>
-          <w:i/>
-        </w:rPr>
-        <w:t xml:space="preserve">Divent: Entropy Partitioning to Measure Diversity</w:t>
-      </w:r>
-      <w:r>
-        <w:t xml:space="preserve">.</w:t>
-      </w:r>
-      <w:r>
-        <w:t xml:space="preserve"> </w:t>
-      </w:r>
-      <w:hyperlink r:id="rId111">
+      <w:r>
+        <w:t xml:space="preserve"> </w:t>
+      </w:r>
+      <w:hyperlink r:id="rId108">
         <w:r>
           <w:rPr>
             <w:rStyle w:val="Lienhypertexte"/>
@@ -8147,8 +8148,8 @@
         <w:t xml:space="preserve">.</w:t>
       </w:r>
     </w:p>
-    <w:bookmarkEnd w:id="112"/>
-    <w:bookmarkStart w:id="114" w:name="ref-Marcon2014a"/>
+    <w:bookmarkEnd w:id="109"/>
+    <w:bookmarkStart w:id="111" w:name="ref-Marcon2014a"/>
     <w:p>
       <w:pPr>
         <w:pStyle w:val="Bibliographie"/>
@@ -8181,7 +8182,7 @@
       <w:r>
         <w:t xml:space="preserve"> </w:t>
       </w:r>
-      <w:hyperlink r:id="rId113">
+      <w:hyperlink r:id="rId110">
         <w:r>
           <w:rPr>
             <w:rStyle w:val="Lienhypertexte"/>
@@ -8193,8 +8194,8 @@
         <w:t xml:space="preserve">.</w:t>
       </w:r>
     </w:p>
-    <w:bookmarkEnd w:id="114"/>
-    <w:bookmarkStart w:id="116" w:name="ref-McIntosh1967"/>
+    <w:bookmarkEnd w:id="111"/>
+    <w:bookmarkStart w:id="113" w:name="ref-McIntosh1967"/>
     <w:p>
       <w:pPr>
         <w:pStyle w:val="Bibliographie"/>
@@ -8227,7 +8228,7 @@
       <w:r>
         <w:t xml:space="preserve"> </w:t>
       </w:r>
-      <w:hyperlink r:id="rId115">
+      <w:hyperlink r:id="rId112">
         <w:r>
           <w:rPr>
             <w:rStyle w:val="Lienhypertexte"/>
@@ -8239,8 +8240,8 @@
         <w:t xml:space="preserve">.</w:t>
       </w:r>
     </w:p>
-    <w:bookmarkEnd w:id="116"/>
-    <w:bookmarkStart w:id="118" w:name="ref-Morris2014"/>
+    <w:bookmarkEnd w:id="113"/>
+    <w:bookmarkStart w:id="115" w:name="ref-Morris2014"/>
     <w:p>
       <w:pPr>
         <w:pStyle w:val="Bibliographie"/>
@@ -8270,7 +8271,7 @@
       <w:r>
         <w:t xml:space="preserve">4 (18): 3514–24. https://doi.org/</w:t>
       </w:r>
-      <w:hyperlink r:id="rId117">
+      <w:hyperlink r:id="rId114">
         <w:r>
           <w:rPr>
             <w:rStyle w:val="Lienhypertexte"/>
@@ -8282,8 +8283,8 @@
         <w:t xml:space="preserve">.</w:t>
       </w:r>
     </w:p>
-    <w:bookmarkEnd w:id="118"/>
-    <w:bookmarkStart w:id="120" w:name="ref-Mouchet2017"/>
+    <w:bookmarkEnd w:id="115"/>
+    <w:bookmarkStart w:id="117" w:name="ref-Mouchet2017"/>
     <w:p>
       <w:pPr>
         <w:pStyle w:val="Bibliographie"/>
@@ -8322,7 +8323,7 @@
       <w:r>
         <w:t xml:space="preserve">73: 23–28. https://doi.org/</w:t>
       </w:r>
-      <w:hyperlink r:id="rId119">
+      <w:hyperlink r:id="rId116">
         <w:r>
           <w:rPr>
             <w:rStyle w:val="Lienhypertexte"/>
@@ -8334,8 +8335,8 @@
         <w:t xml:space="preserve">.</w:t>
       </w:r>
     </w:p>
-    <w:bookmarkEnd w:id="120"/>
-    <w:bookmarkStart w:id="121" w:name="ref-Muratet2015"/>
+    <w:bookmarkEnd w:id="117"/>
+    <w:bookmarkStart w:id="118" w:name="ref-Muratet2015"/>
     <w:p>
       <w:pPr>
         <w:pStyle w:val="Bibliographie"/>
@@ -8366,8 +8367,8 @@
         <w:t xml:space="preserve">137: 95–106.</w:t>
       </w:r>
     </w:p>
-    <w:bookmarkEnd w:id="121"/>
-    <w:bookmarkStart w:id="123" w:name="ref-Nagendra2002"/>
+    <w:bookmarkEnd w:id="118"/>
+    <w:bookmarkStart w:id="120" w:name="ref-Nagendra2002"/>
     <w:p>
       <w:pPr>
         <w:pStyle w:val="Bibliographie"/>
@@ -8397,7 +8398,7 @@
       <w:r>
         <w:t xml:space="preserve">22 (2): 175–86. https://doi.org/</w:t>
       </w:r>
-      <w:hyperlink r:id="rId122">
+      <w:hyperlink r:id="rId119">
         <w:r>
           <w:rPr>
             <w:rStyle w:val="Lienhypertexte"/>
@@ -8409,8 +8410,8 @@
         <w:t xml:space="preserve">.</w:t>
       </w:r>
     </w:p>
-    <w:bookmarkEnd w:id="123"/>
-    <w:bookmarkStart w:id="124" w:name="ref-Openshaw1984"/>
+    <w:bookmarkEnd w:id="120"/>
+    <w:bookmarkStart w:id="121" w:name="ref-Openshaw1984"/>
     <w:p>
       <w:pPr>
         <w:pStyle w:val="Bibliographie"/>
@@ -8431,8 +8432,8 @@
         <w:t xml:space="preserve">CATMOG - Concepts And Techniques in Modern Geography 38. Geo Abstracts University of East Anglia.</w:t>
       </w:r>
     </w:p>
-    <w:bookmarkEnd w:id="124"/>
-    <w:bookmarkStart w:id="125" w:name="ref-Openshaw1979"/>
+    <w:bookmarkEnd w:id="121"/>
+    <w:bookmarkStart w:id="122" w:name="ref-Openshaw1979"/>
     <w:p>
       <w:pPr>
         <w:pStyle w:val="Bibliographie"/>
@@ -8466,8 +8467,8 @@
         <w:t xml:space="preserve">, edited by N. Wrigley, 127–44. London: Pion.</w:t>
       </w:r>
     </w:p>
-    <w:bookmarkEnd w:id="125"/>
-    <w:bookmarkStart w:id="127" w:name="ref-Peet1974"/>
+    <w:bookmarkEnd w:id="122"/>
+    <w:bookmarkStart w:id="124" w:name="ref-Peet1974"/>
     <w:p>
       <w:pPr>
         <w:pStyle w:val="Bibliographie"/>
@@ -8500,7 +8501,7 @@
       <w:r>
         <w:t xml:space="preserve"> </w:t>
       </w:r>
-      <w:hyperlink r:id="rId126">
+      <w:hyperlink r:id="rId123">
         <w:r>
           <w:rPr>
             <w:rStyle w:val="Lienhypertexte"/>
@@ -8512,8 +8513,8 @@
         <w:t xml:space="preserve">.</w:t>
       </w:r>
     </w:p>
-    <w:bookmarkEnd w:id="127"/>
-    <w:bookmarkStart w:id="128" w:name="ref-Pena2015"/>
+    <w:bookmarkEnd w:id="124"/>
+    <w:bookmarkStart w:id="125" w:name="ref-Pena2015"/>
     <w:p>
       <w:pPr>
         <w:pStyle w:val="Bibliographie"/>
@@ -8544,8 +8545,8 @@
         <w:t xml:space="preserve">13: 108–18.</w:t>
       </w:r>
     </w:p>
-    <w:bookmarkEnd w:id="128"/>
-    <w:bookmarkStart w:id="130" w:name="ref-Donfouet2017"/>
+    <w:bookmarkEnd w:id="125"/>
+    <w:bookmarkStart w:id="127" w:name="ref-Donfouet2017"/>
     <w:p>
       <w:pPr>
         <w:pStyle w:val="Bibliographie"/>
@@ -8584,7 +8585,7 @@
       <w:r>
         <w:t xml:space="preserve">134: 29–39. https://doi.org/</w:t>
       </w:r>
-      <w:hyperlink r:id="rId129">
+      <w:hyperlink r:id="rId126">
         <w:r>
           <w:rPr>
             <w:rStyle w:val="Lienhypertexte"/>
@@ -8596,195 +8597,195 @@
         <w:t xml:space="preserve">.</w:t>
       </w:r>
     </w:p>
+    <w:bookmarkEnd w:id="127"/>
+    <w:bookmarkStart w:id="128" w:name="ref-Rajala2012"/>
+    <w:p>
+      <w:pPr>
+        <w:pStyle w:val="Bibliographie"/>
+      </w:pPr>
+      <w:r>
+        <w:t xml:space="preserve">Rajala, Tuomas, and Janine Illian. 2012.</w:t>
+      </w:r>
+      <w:r>
+        <w:t xml:space="preserve"> </w:t>
+      </w:r>
+      <w:r>
+        <w:t xml:space="preserve">“A Family of Spatial Biodiversity Measures Based on Graphs.”</w:t>
+      </w:r>
+      <w:r>
+        <w:t xml:space="preserve"> </w:t>
+      </w:r>
+      <w:r>
+        <w:rPr>
+          <w:iCs/>
+          <w:i/>
+        </w:rPr>
+        <w:t xml:space="preserve">Environmental and Ecological Statistics</w:t>
+      </w:r>
+      <w:r>
+        <w:t xml:space="preserve"> </w:t>
+      </w:r>
+      <w:r>
+        <w:t xml:space="preserve">19 (4): 545–72.</w:t>
+      </w:r>
+    </w:p>
+    <w:bookmarkEnd w:id="128"/>
+    <w:bookmarkStart w:id="129" w:name="ref-Reardon2004"/>
+    <w:p>
+      <w:pPr>
+        <w:pStyle w:val="Bibliographie"/>
+      </w:pPr>
+      <w:r>
+        <w:t xml:space="preserve">Reardon, Sean F., and David O’Sullivan. 2004.</w:t>
+      </w:r>
+      <w:r>
+        <w:t xml:space="preserve"> </w:t>
+      </w:r>
+      <w:r>
+        <w:t xml:space="preserve">“Measures of Spatial Segregation.”</w:t>
+      </w:r>
+      <w:r>
+        <w:t xml:space="preserve"> </w:t>
+      </w:r>
+      <w:r>
+        <w:rPr>
+          <w:iCs/>
+          <w:i/>
+        </w:rPr>
+        <w:t xml:space="preserve">Sociological Methodology</w:t>
+      </w:r>
+      <w:r>
+        <w:t xml:space="preserve"> </w:t>
+      </w:r>
+      <w:r>
+        <w:t xml:space="preserve">34 (1): 121–62.</w:t>
+      </w:r>
+    </w:p>
+    <w:bookmarkEnd w:id="129"/>
+    <w:bookmarkStart w:id="130" w:name="ref-Ripley1976"/>
+    <w:p>
+      <w:pPr>
+        <w:pStyle w:val="Bibliographie"/>
+      </w:pPr>
+      <w:r>
+        <w:t xml:space="preserve">Ripley, Brian D. 1976.</w:t>
+      </w:r>
+      <w:r>
+        <w:t xml:space="preserve"> </w:t>
+      </w:r>
+      <w:r>
+        <w:t xml:space="preserve">“The Second-Order Analysis of Stationary Point Processes.”</w:t>
+      </w:r>
+      <w:r>
+        <w:t xml:space="preserve"> </w:t>
+      </w:r>
+      <w:r>
+        <w:rPr>
+          <w:iCs/>
+          <w:i/>
+        </w:rPr>
+        <w:t xml:space="preserve">Journal of Applied Probability</w:t>
+      </w:r>
+      <w:r>
+        <w:t xml:space="preserve"> </w:t>
+      </w:r>
+      <w:r>
+        <w:t xml:space="preserve">13 (2): 255–66.</w:t>
+      </w:r>
+    </w:p>
     <w:bookmarkEnd w:id="130"/>
-    <w:bookmarkStart w:id="131" w:name="ref-Rajala2012"/>
+    <w:bookmarkStart w:id="131" w:name="ref-Ripley1977"/>
     <w:p>
       <w:pPr>
         <w:pStyle w:val="Bibliographie"/>
       </w:pPr>
       <w:r>
-        <w:t xml:space="preserve">Rajala, Tuomas, and Janine Illian. 2012.</w:t>
-      </w:r>
-      <w:r>
-        <w:t xml:space="preserve"> </w:t>
-      </w:r>
-      <w:r>
-        <w:t xml:space="preserve">“A Family of Spatial Biodiversity Measures Based on Graphs.”</w:t>
-      </w:r>
-      <w:r>
-        <w:t xml:space="preserve"> </w:t>
-      </w:r>
-      <w:r>
-        <w:rPr>
-          <w:iCs/>
-          <w:i/>
-        </w:rPr>
-        <w:t xml:space="preserve">Environmental and Ecological Statistics</w:t>
-      </w:r>
-      <w:r>
-        <w:t xml:space="preserve"> </w:t>
-      </w:r>
-      <w:r>
-        <w:t xml:space="preserve">19 (4): 545–72.</w:t>
+        <w:t xml:space="preserve">———. 1977.</w:t>
+      </w:r>
+      <w:r>
+        <w:t xml:space="preserve"> </w:t>
+      </w:r>
+      <w:r>
+        <w:t xml:space="preserve">“Modelling Spatial Patterns.”</w:t>
+      </w:r>
+      <w:r>
+        <w:t xml:space="preserve"> </w:t>
+      </w:r>
+      <w:r>
+        <w:rPr>
+          <w:iCs/>
+          <w:i/>
+        </w:rPr>
+        <w:t xml:space="preserve">Journal of the Royal Statistical Society</w:t>
+      </w:r>
+      <w:r>
+        <w:t xml:space="preserve"> </w:t>
+      </w:r>
+      <w:r>
+        <w:t xml:space="preserve">B 39 (2): 172–212.</w:t>
       </w:r>
     </w:p>
     <w:bookmarkEnd w:id="131"/>
-    <w:bookmarkStart w:id="132" w:name="ref-Reardon2004"/>
+    <w:bookmarkStart w:id="132" w:name="ref-Roswell2021"/>
     <w:p>
       <w:pPr>
         <w:pStyle w:val="Bibliographie"/>
       </w:pPr>
       <w:r>
-        <w:t xml:space="preserve">Reardon, Sean F., and David O’Sullivan. 2004.</w:t>
-      </w:r>
-      <w:r>
-        <w:t xml:space="preserve"> </w:t>
-      </w:r>
-      <w:r>
-        <w:t xml:space="preserve">“Measures of Spatial Segregation.”</w:t>
-      </w:r>
-      <w:r>
-        <w:t xml:space="preserve"> </w:t>
-      </w:r>
-      <w:r>
-        <w:rPr>
-          <w:iCs/>
-          <w:i/>
-        </w:rPr>
-        <w:t xml:space="preserve">Sociological Methodology</w:t>
-      </w:r>
-      <w:r>
-        <w:t xml:space="preserve"> </w:t>
-      </w:r>
-      <w:r>
-        <w:t xml:space="preserve">34 (1): 121–62.</w:t>
+        <w:t xml:space="preserve">Roswell, Michael, Jonathan Dushoff, and Rachael Winfree. 2021.</w:t>
+      </w:r>
+      <w:r>
+        <w:t xml:space="preserve"> </w:t>
+      </w:r>
+      <w:r>
+        <w:t xml:space="preserve">“A Conceptual Guide to Measuring Species Diversity.”</w:t>
+      </w:r>
+      <w:r>
+        <w:t xml:space="preserve"> </w:t>
+      </w:r>
+      <w:r>
+        <w:rPr>
+          <w:iCs/>
+          <w:i/>
+        </w:rPr>
+        <w:t xml:space="preserve">Oikos</w:t>
+      </w:r>
+      <w:r>
+        <w:t xml:space="preserve"> </w:t>
+      </w:r>
+      <w:r>
+        <w:t xml:space="preserve">130 (3): 321–38.</w:t>
       </w:r>
     </w:p>
     <w:bookmarkEnd w:id="132"/>
-    <w:bookmarkStart w:id="133" w:name="ref-Ripley1976"/>
+    <w:bookmarkStart w:id="133" w:name="ref-IPBES2023"/>
     <w:p>
       <w:pPr>
         <w:pStyle w:val="Bibliographie"/>
       </w:pPr>
       <w:r>
-        <w:t xml:space="preserve">Ripley, Brian D. 1976.</w:t>
-      </w:r>
-      <w:r>
-        <w:t xml:space="preserve"> </w:t>
-      </w:r>
-      <w:r>
-        <w:t xml:space="preserve">“The Second-Order Analysis of Stationary Point Processes.”</w:t>
-      </w:r>
-      <w:r>
-        <w:t xml:space="preserve"> </w:t>
-      </w:r>
-      <w:r>
-        <w:rPr>
-          <w:iCs/>
-          <w:i/>
-        </w:rPr>
-        <w:t xml:space="preserve">Journal of Applied Probability</w:t>
-      </w:r>
-      <w:r>
-        <w:t xml:space="preserve"> </w:t>
-      </w:r>
-      <w:r>
-        <w:t xml:space="preserve">13 (2): 255–66.</w:t>
+        <w:t xml:space="preserve">Roy, Helen E., Aníbal Pauchard, Peter Stoett, Tanara Renard Truong, Sven Bacher, Bella S. Galil, Philip E. Hulme, et al. 2023.</w:t>
+      </w:r>
+      <w:r>
+        <w:t xml:space="preserve"> </w:t>
+      </w:r>
+      <w:r>
+        <w:t xml:space="preserve">“IPBES Invasive Alien Species Assessment: Summary for Policymakers.”</w:t>
+      </w:r>
+      <w:r>
+        <w:t xml:space="preserve"> </w:t>
+      </w:r>
+      <w:r>
+        <w:t xml:space="preserve">Zenodo.</w:t>
       </w:r>
     </w:p>
     <w:bookmarkEnd w:id="133"/>
-    <w:bookmarkStart w:id="134" w:name="ref-Ripley1977"/>
+    <w:bookmarkStart w:id="135" w:name="ref-Sander2010"/>
     <w:p>
       <w:pPr>
         <w:pStyle w:val="Bibliographie"/>
       </w:pPr>
       <w:r>
-        <w:t xml:space="preserve">———. 1977.</w:t>
-      </w:r>
-      <w:r>
-        <w:t xml:space="preserve"> </w:t>
-      </w:r>
-      <w:r>
-        <w:t xml:space="preserve">“Modelling Spatial Patterns.”</w:t>
-      </w:r>
-      <w:r>
-        <w:t xml:space="preserve"> </w:t>
-      </w:r>
-      <w:r>
-        <w:rPr>
-          <w:iCs/>
-          <w:i/>
-        </w:rPr>
-        <w:t xml:space="preserve">Journal of the Royal Statistical Society</w:t>
-      </w:r>
-      <w:r>
-        <w:t xml:space="preserve"> </w:t>
-      </w:r>
-      <w:r>
-        <w:t xml:space="preserve">B 39 (2): 172–212.</w:t>
-      </w:r>
-    </w:p>
-    <w:bookmarkEnd w:id="134"/>
-    <w:bookmarkStart w:id="135" w:name="ref-Roswell2021"/>
-    <w:p>
-      <w:pPr>
-        <w:pStyle w:val="Bibliographie"/>
-      </w:pPr>
-      <w:r>
-        <w:t xml:space="preserve">Roswell, Michael, Jonathan Dushoff, and Rachael Winfree. 2021.</w:t>
-      </w:r>
-      <w:r>
-        <w:t xml:space="preserve"> </w:t>
-      </w:r>
-      <w:r>
-        <w:t xml:space="preserve">“A Conceptual Guide to Measuring Species Diversity.”</w:t>
-      </w:r>
-      <w:r>
-        <w:t xml:space="preserve"> </w:t>
-      </w:r>
-      <w:r>
-        <w:rPr>
-          <w:iCs/>
-          <w:i/>
-        </w:rPr>
-        <w:t xml:space="preserve">Oikos</w:t>
-      </w:r>
-      <w:r>
-        <w:t xml:space="preserve"> </w:t>
-      </w:r>
-      <w:r>
-        <w:t xml:space="preserve">130 (3): 321–38.</w:t>
-      </w:r>
-    </w:p>
-    <w:bookmarkEnd w:id="135"/>
-    <w:bookmarkStart w:id="136" w:name="ref-IPBES2023"/>
-    <w:p>
-      <w:pPr>
-        <w:pStyle w:val="Bibliographie"/>
-      </w:pPr>
-      <w:r>
-        <w:t xml:space="preserve">Roy, Helen E., Aníbal Pauchard, Peter Stoett, Tanara Renard Truong, Sven Bacher, Bella S. Galil, Philip E. Hulme, et al. 2023.</w:t>
-      </w:r>
-      <w:r>
-        <w:t xml:space="preserve"> </w:t>
-      </w:r>
-      <w:r>
-        <w:t xml:space="preserve">“IPBES Invasive Alien Species Assessment: Summary for Policymakers.”</w:t>
-      </w:r>
-      <w:r>
-        <w:t xml:space="preserve"> </w:t>
-      </w:r>
-      <w:r>
-        <w:t xml:space="preserve">Zenodo.</w:t>
-      </w:r>
-    </w:p>
-    <w:bookmarkEnd w:id="136"/>
-    <w:bookmarkStart w:id="138" w:name="ref-Sander2010"/>
-    <w:p>
-      <w:pPr>
-        <w:pStyle w:val="Bibliographie"/>
-      </w:pPr>
-      <w:r>
         <w:t xml:space="preserve">Sander, Heather, Stephen Polasky, and Robert G. Haight. 2010.</w:t>
       </w:r>
       <w:r>
@@ -8809,7 +8810,7 @@
       <w:r>
         <w:t xml:space="preserve">69 (8): 1646–56. https://doi.org/</w:t>
       </w:r>
-      <w:hyperlink r:id="rId137">
+      <w:hyperlink r:id="rId134">
         <w:r>
           <w:rPr>
             <w:rStyle w:val="Lienhypertexte"/>
@@ -8821,8 +8822,8 @@
         <w:t xml:space="preserve">.</w:t>
       </w:r>
     </w:p>
-    <w:bookmarkEnd w:id="138"/>
-    <w:bookmarkStart w:id="139" w:name="ref-Scott1992"/>
+    <w:bookmarkEnd w:id="135"/>
+    <w:bookmarkStart w:id="136" w:name="ref-Scott1992"/>
     <w:p>
       <w:pPr>
         <w:pStyle w:val="Bibliographie"/>
@@ -8844,8 +8845,8 @@
         <w:t xml:space="preserve">. Chapman &amp; Hall/CRC Interdisciplinary Statistics. John Wiley &amp; Sons, Inc.</w:t>
       </w:r>
     </w:p>
-    <w:bookmarkEnd w:id="139"/>
-    <w:bookmarkStart w:id="140" w:name="ref-Shannon1948"/>
+    <w:bookmarkEnd w:id="136"/>
+    <w:bookmarkStart w:id="137" w:name="ref-Shannon1948"/>
     <w:p>
       <w:pPr>
         <w:pStyle w:val="Bibliographie"/>
@@ -8876,8 +8877,8 @@
         <w:t xml:space="preserve">27 (3): 379–423.</w:t>
       </w:r>
     </w:p>
-    <w:bookmarkEnd w:id="140"/>
-    <w:bookmarkStart w:id="142" w:name="ref-Sharp2015"/>
+    <w:bookmarkEnd w:id="137"/>
+    <w:bookmarkStart w:id="139" w:name="ref-Sharp2015"/>
     <w:p>
       <w:pPr>
         <w:pStyle w:val="Bibliographie"/>
@@ -8943,7 +8944,7 @@
       <w:r>
         <w:t xml:space="preserve"> </w:t>
       </w:r>
-      <w:hyperlink r:id="rId141">
+      <w:hyperlink r:id="rId138">
         <w:r>
           <w:rPr>
             <w:rStyle w:val="Lienhypertexte"/>
@@ -8955,8 +8956,8 @@
         <w:t xml:space="preserve">.</w:t>
       </w:r>
     </w:p>
-    <w:bookmarkEnd w:id="142"/>
-    <w:bookmarkStart w:id="144" w:name="ref-Shimatani2001"/>
+    <w:bookmarkEnd w:id="139"/>
+    <w:bookmarkStart w:id="141" w:name="ref-Shimatani2001"/>
     <w:p>
       <w:pPr>
         <w:pStyle w:val="Bibliographie"/>
@@ -8986,7 +8987,7 @@
       <w:r>
         <w:t xml:space="preserve">142 (1): 215–29. https://doi.org/</w:t>
       </w:r>
-      <w:hyperlink r:id="rId143">
+      <w:hyperlink r:id="rId140">
         <w:r>
           <w:rPr>
             <w:rStyle w:val="Lienhypertexte"/>
@@ -8998,8 +8999,8 @@
         <w:t xml:space="preserve">.</w:t>
       </w:r>
     </w:p>
-    <w:bookmarkEnd w:id="144"/>
-    <w:bookmarkStart w:id="145" w:name="ref-Sirmans2005"/>
+    <w:bookmarkEnd w:id="141"/>
+    <w:bookmarkStart w:id="142" w:name="ref-Sirmans2005"/>
     <w:p>
       <w:pPr>
         <w:pStyle w:val="Bibliographie"/>
@@ -9030,8 +9031,8 @@
         <w:t xml:space="preserve">13 (1): 3–43.</w:t>
       </w:r>
     </w:p>
-    <w:bookmarkEnd w:id="145"/>
-    <w:bookmarkStart w:id="147" w:name="ref-Slick2015"/>
+    <w:bookmarkEnd w:id="142"/>
+    <w:bookmarkStart w:id="144" w:name="ref-Slick2015"/>
     <w:p>
       <w:pPr>
         <w:pStyle w:val="Bibliographie"/>
@@ -9064,7 +9065,7 @@
       <w:r>
         <w:t xml:space="preserve"> </w:t>
       </w:r>
-      <w:hyperlink r:id="rId146">
+      <w:hyperlink r:id="rId143">
         <w:r>
           <w:rPr>
             <w:rStyle w:val="Lienhypertexte"/>
@@ -9076,109 +9077,109 @@
         <w:t xml:space="preserve">.</w:t>
       </w:r>
     </w:p>
+    <w:bookmarkEnd w:id="144"/>
+    <w:bookmarkStart w:id="145" w:name="ref-Strange2024"/>
+    <w:p>
+      <w:pPr>
+        <w:pStyle w:val="Bibliographie"/>
+      </w:pPr>
+      <w:r>
+        <w:t xml:space="preserve">Strange, Niels, Sophus zu Ermgassen, Erica Marshall, Joseph W. Bull, and Jette Bredahl Jacobsen. 2024.</w:t>
+      </w:r>
+      <w:r>
+        <w:t xml:space="preserve"> </w:t>
+      </w:r>
+      <w:r>
+        <w:t xml:space="preserve">“Why It Matters How Biodiversity Is Measured in Environmental Valuation Studies Compared to Conservation Science.”</w:t>
+      </w:r>
+      <w:r>
+        <w:t xml:space="preserve"> </w:t>
+      </w:r>
+      <w:r>
+        <w:rPr>
+          <w:iCs/>
+          <w:i/>
+        </w:rPr>
+        <w:t xml:space="preserve">Biological Conservation</w:t>
+      </w:r>
+      <w:r>
+        <w:t xml:space="preserve"> </w:t>
+      </w:r>
+      <w:r>
+        <w:t xml:space="preserve">292: 110546.</w:t>
+      </w:r>
+    </w:p>
+    <w:bookmarkEnd w:id="145"/>
+    <w:bookmarkStart w:id="146" w:name="ref-Suchocka2023"/>
+    <w:p>
+      <w:pPr>
+        <w:pStyle w:val="Bibliographie"/>
+      </w:pPr>
+      <w:r>
+        <w:t xml:space="preserve">Suchocka, Marzena, Jakub Heciak, Magdalena Błaszczyk, Joanna Adamczyk, Marek Gaworski, Agnieszka Gawłowska, Jacek Mojski, et al. 2023.</w:t>
+      </w:r>
+      <w:r>
+        <w:t xml:space="preserve"> </w:t>
+      </w:r>
+      <w:r>
+        <w:t xml:space="preserve">“Comparison of Ecosystem Services and Replacement Value Calculations Performed for Urban Trees.”</w:t>
+      </w:r>
+      <w:r>
+        <w:t xml:space="preserve"> </w:t>
+      </w:r>
+      <w:r>
+        <w:rPr>
+          <w:iCs/>
+          <w:i/>
+        </w:rPr>
+        <w:t xml:space="preserve">Ecosystem Services</w:t>
+      </w:r>
+      <w:r>
+        <w:t xml:space="preserve"> </w:t>
+      </w:r>
+      <w:r>
+        <w:t xml:space="preserve">63: 101553.</w:t>
+      </w:r>
+    </w:p>
+    <w:bookmarkEnd w:id="146"/>
+    <w:bookmarkStart w:id="147" w:name="ref-Tardieu2019"/>
+    <w:p>
+      <w:pPr>
+        <w:pStyle w:val="Bibliographie"/>
+      </w:pPr>
+      <w:r>
+        <w:t xml:space="preserve">Tardieu, Léa, and Laëtitia Tuffery. 2019.</w:t>
+      </w:r>
+      <w:r>
+        <w:t xml:space="preserve"> </w:t>
+      </w:r>
+      <w:r>
+        <w:t xml:space="preserve">“From Supply to Demand Factors: What Are the Determinants of Attractiveness for Outdoor Recreation?”</w:t>
+      </w:r>
+      <w:r>
+        <w:t xml:space="preserve"> </w:t>
+      </w:r>
+      <w:r>
+        <w:rPr>
+          <w:iCs/>
+          <w:i/>
+        </w:rPr>
+        <w:t xml:space="preserve">Ecological Economics</w:t>
+      </w:r>
+      <w:r>
+        <w:t xml:space="preserve"> </w:t>
+      </w:r>
+      <w:r>
+        <w:t xml:space="preserve">161: 163–75.</w:t>
+      </w:r>
+    </w:p>
     <w:bookmarkEnd w:id="147"/>
-    <w:bookmarkStart w:id="148" w:name="ref-Strange2024"/>
+    <w:bookmarkStart w:id="149" w:name="ref-Tothmeresz1995"/>
     <w:p>
       <w:pPr>
         <w:pStyle w:val="Bibliographie"/>
       </w:pPr>
       <w:r>
-        <w:t xml:space="preserve">Strange, Niels, Sophus zu Ermgassen, Erica Marshall, Joseph W. Bull, and Jette Bredahl Jacobsen. 2024.</w:t>
-      </w:r>
-      <w:r>
-        <w:t xml:space="preserve"> </w:t>
-      </w:r>
-      <w:r>
-        <w:t xml:space="preserve">“Why It Matters How Biodiversity Is Measured in Environmental Valuation Studies Compared to Conservation Science.”</w:t>
-      </w:r>
-      <w:r>
-        <w:t xml:space="preserve"> </w:t>
-      </w:r>
-      <w:r>
-        <w:rPr>
-          <w:iCs/>
-          <w:i/>
-        </w:rPr>
-        <w:t xml:space="preserve">Biological Conservation</w:t>
-      </w:r>
-      <w:r>
-        <w:t xml:space="preserve"> </w:t>
-      </w:r>
-      <w:r>
-        <w:t xml:space="preserve">292: 110546.</w:t>
-      </w:r>
-    </w:p>
-    <w:bookmarkEnd w:id="148"/>
-    <w:bookmarkStart w:id="149" w:name="ref-Suchocka2023"/>
-    <w:p>
-      <w:pPr>
-        <w:pStyle w:val="Bibliographie"/>
-      </w:pPr>
-      <w:r>
-        <w:t xml:space="preserve">Suchocka, Marzena, Jakub Heciak, Magdalena Błaszczyk, Joanna Adamczyk, Marek Gaworski, Agnieszka Gawłowska, Jacek Mojski, et al. 2023.</w:t>
-      </w:r>
-      <w:r>
-        <w:t xml:space="preserve"> </w:t>
-      </w:r>
-      <w:r>
-        <w:t xml:space="preserve">“Comparison of Ecosystem Services and Replacement Value Calculations Performed for Urban Trees.”</w:t>
-      </w:r>
-      <w:r>
-        <w:t xml:space="preserve"> </w:t>
-      </w:r>
-      <w:r>
-        <w:rPr>
-          <w:iCs/>
-          <w:i/>
-        </w:rPr>
-        <w:t xml:space="preserve">Ecosystem Services</w:t>
-      </w:r>
-      <w:r>
-        <w:t xml:space="preserve"> </w:t>
-      </w:r>
-      <w:r>
-        <w:t xml:space="preserve">63: 101553.</w:t>
-      </w:r>
-    </w:p>
-    <w:bookmarkEnd w:id="149"/>
-    <w:bookmarkStart w:id="150" w:name="ref-Tardieu2019"/>
-    <w:p>
-      <w:pPr>
-        <w:pStyle w:val="Bibliographie"/>
-      </w:pPr>
-      <w:r>
-        <w:t xml:space="preserve">Tardieu, Léa, and Laëtitia Tuffery. 2019.</w:t>
-      </w:r>
-      <w:r>
-        <w:t xml:space="preserve"> </w:t>
-      </w:r>
-      <w:r>
-        <w:t xml:space="preserve">“From Supply to Demand Factors: What Are the Determinants of Attractiveness for Outdoor Recreation?”</w:t>
-      </w:r>
-      <w:r>
-        <w:t xml:space="preserve"> </w:t>
-      </w:r>
-      <w:r>
-        <w:rPr>
-          <w:iCs/>
-          <w:i/>
-        </w:rPr>
-        <w:t xml:space="preserve">Ecological Economics</w:t>
-      </w:r>
-      <w:r>
-        <w:t xml:space="preserve"> </w:t>
-      </w:r>
-      <w:r>
-        <w:t xml:space="preserve">161: 163–75.</w:t>
-      </w:r>
-    </w:p>
-    <w:bookmarkEnd w:id="150"/>
-    <w:bookmarkStart w:id="152" w:name="ref-Tothmeresz1995"/>
-    <w:p>
-      <w:pPr>
-        <w:pStyle w:val="Bibliographie"/>
-      </w:pPr>
-      <w:r>
         <w:t xml:space="preserve">Tothmeresz, Béla. 1995.</w:t>
       </w:r>
       <w:r>
@@ -9206,7 +9207,7 @@
       <w:r>
         <w:t xml:space="preserve"> </w:t>
       </w:r>
-      <w:hyperlink r:id="rId151">
+      <w:hyperlink r:id="rId148">
         <w:r>
           <w:rPr>
             <w:rStyle w:val="Lienhypertexte"/>
@@ -9218,8 +9219,8 @@
         <w:t xml:space="preserve">.</w:t>
       </w:r>
     </w:p>
-    <w:bookmarkEnd w:id="152"/>
-    <w:bookmarkStart w:id="154" w:name="ref-Tsai2015"/>
+    <w:bookmarkEnd w:id="149"/>
+    <w:bookmarkStart w:id="151" w:name="ref-Tsai2015"/>
     <w:p>
       <w:pPr>
         <w:pStyle w:val="Bibliographie"/>
@@ -9252,7 +9253,7 @@
       <w:r>
         <w:t xml:space="preserve"> </w:t>
       </w:r>
-      <w:hyperlink r:id="rId153">
+      <w:hyperlink r:id="rId150">
         <w:r>
           <w:rPr>
             <w:rStyle w:val="Lienhypertexte"/>
@@ -9264,8 +9265,8 @@
         <w:t xml:space="preserve">.</w:t>
       </w:r>
     </w:p>
-    <w:bookmarkEnd w:id="154"/>
-    <w:bookmarkStart w:id="156" w:name="ref-Tsallis1994"/>
+    <w:bookmarkEnd w:id="151"/>
+    <w:bookmarkStart w:id="153" w:name="ref-Tsallis1994"/>
     <w:p>
       <w:pPr>
         <w:pStyle w:val="Bibliographie"/>
@@ -9298,7 +9299,7 @@
       <w:r>
         <w:t xml:space="preserve"> </w:t>
       </w:r>
-      <w:hyperlink r:id="rId155">
+      <w:hyperlink r:id="rId152">
         <w:r>
           <w:rPr>
             <w:rStyle w:val="Lienhypertexte"/>
@@ -9310,8 +9311,8 @@
         <w:t xml:space="preserve">.</w:t>
       </w:r>
     </w:p>
-    <w:bookmarkEnd w:id="156"/>
-    <w:bookmarkStart w:id="158" w:name="ref-Turbelin2023"/>
+    <w:bookmarkEnd w:id="153"/>
+    <w:bookmarkStart w:id="155" w:name="ref-Turbelin2023"/>
     <w:p>
       <w:pPr>
         <w:pStyle w:val="Bibliographie"/>
@@ -9344,7 +9345,7 @@
       <w:r>
         <w:t xml:space="preserve"> </w:t>
       </w:r>
-      <w:hyperlink r:id="rId157">
+      <w:hyperlink r:id="rId154">
         <w:r>
           <w:rPr>
             <w:rStyle w:val="Lienhypertexte"/>
@@ -9356,13 +9357,48 @@
         <w:t xml:space="preserve">.</w:t>
       </w:r>
     </w:p>
-    <w:bookmarkEnd w:id="158"/>
-    <w:bookmarkStart w:id="160" w:name="ref-Wiegand2007"/>
+    <w:bookmarkEnd w:id="155"/>
+    <w:bookmarkStart w:id="156" w:name="ref-Vellend2010"/>
     <w:p>
       <w:pPr>
         <w:pStyle w:val="Bibliographie"/>
       </w:pPr>
       <w:r>
+        <w:t xml:space="preserve">Vellend, Mark, William K. Cornwell, Karen Magnuson-Ford, and Arne Ø. Mooers. 2010.</w:t>
+      </w:r>
+      <w:r>
+        <w:t xml:space="preserve"> </w:t>
+      </w:r>
+      <w:r>
+        <w:t xml:space="preserve">“Measuring Phylogenetic Biodiversity.”</w:t>
+      </w:r>
+      <w:r>
+        <w:t xml:space="preserve"> </w:t>
+      </w:r>
+      <w:r>
+        <w:t xml:space="preserve">In</w:t>
+      </w:r>
+      <w:r>
+        <w:t xml:space="preserve"> </w:t>
+      </w:r>
+      <w:r>
+        <w:rPr>
+          <w:iCs/>
+          <w:i/>
+        </w:rPr>
+        <w:t xml:space="preserve">Biological Diversity: Frontiers in Measurement and Assessment</w:t>
+      </w:r>
+      <w:r>
+        <w:t xml:space="preserve">, edited by Anne E Magurran and Brian J McGill, 194–207. Oxford: Oxford University Press.</w:t>
+      </w:r>
+    </w:p>
+    <w:bookmarkEnd w:id="156"/>
+    <w:bookmarkStart w:id="158" w:name="ref-Wiegand2007"/>
+    <w:p>
+      <w:pPr>
+        <w:pStyle w:val="Bibliographie"/>
+      </w:pPr>
+      <w:r>
         <w:t xml:space="preserve">Wiegand, Thorsten, C. V. Savitri Gunatilleke, I. A. U. Nimal Gunatilleke, and Andreas Huth. 2007.</w:t>
       </w:r>
       <w:r>
@@ -9390,7 +9426,7 @@
       <w:r>
         <w:t xml:space="preserve"> </w:t>
       </w:r>
-      <w:hyperlink r:id="rId159">
+      <w:hyperlink r:id="rId157">
         <w:r>
           <w:rPr>
             <w:rStyle w:val="Lienhypertexte"/>
@@ -9402,50 +9438,50 @@
         <w:t xml:space="preserve">.</w:t>
       </w:r>
     </w:p>
+    <w:bookmarkEnd w:id="158"/>
+    <w:bookmarkStart w:id="159" w:name="ref-Zilliox2014"/>
+    <w:p>
+      <w:pPr>
+        <w:pStyle w:val="Bibliographie"/>
+      </w:pPr>
+      <w:r>
+        <w:t xml:space="preserve">Zilliox, Christophe, and Frédéric Gosselin. 2014.</w:t>
+      </w:r>
+      <w:r>
+        <w:t xml:space="preserve"> </w:t>
+      </w:r>
+      <w:r>
+        <w:t xml:space="preserve">“Tree Species Diversity and Abundance as Indicators of Understory Diversity in</w:t>
+      </w:r>
+      <w:r>
+        <w:t xml:space="preserve"> </w:t>
+      </w:r>
+      <w:r>
+        <w:t xml:space="preserve">F</w:t>
+      </w:r>
+      <w:r>
+        <w:t xml:space="preserve">rench Mountain Forests: Variations of the Relationship in Geographical and Ecological Space.”</w:t>
+      </w:r>
+      <w:r>
+        <w:t xml:space="preserve"> </w:t>
+      </w:r>
+      <w:r>
+        <w:rPr>
+          <w:iCs/>
+          <w:i/>
+        </w:rPr>
+        <w:t xml:space="preserve">Forest Ecology and Management</w:t>
+      </w:r>
+      <w:r>
+        <w:t xml:space="preserve"> </w:t>
+      </w:r>
+      <w:r>
+        <w:t xml:space="preserve">321: 105–16.</w:t>
+      </w:r>
+    </w:p>
+    <w:bookmarkEnd w:id="159"/>
     <w:bookmarkEnd w:id="160"/>
-    <w:bookmarkStart w:id="161" w:name="ref-Zilliox2014"/>
-    <w:p>
-      <w:pPr>
-        <w:pStyle w:val="Bibliographie"/>
-      </w:pPr>
-      <w:r>
-        <w:t xml:space="preserve">Zilliox, Christophe, and Frédéric Gosselin. 2014.</w:t>
-      </w:r>
-      <w:r>
-        <w:t xml:space="preserve"> </w:t>
-      </w:r>
-      <w:r>
-        <w:t xml:space="preserve">“Tree Species Diversity and Abundance as Indicators of Understory Diversity in</w:t>
-      </w:r>
-      <w:r>
-        <w:t xml:space="preserve"> </w:t>
-      </w:r>
-      <w:r>
-        <w:t xml:space="preserve">F</w:t>
-      </w:r>
-      <w:r>
-        <w:t xml:space="preserve">rench Mountain Forests: Variations of the Relationship in Geographical and Ecological Space.”</w:t>
-      </w:r>
-      <w:r>
-        <w:t xml:space="preserve"> </w:t>
-      </w:r>
-      <w:r>
-        <w:rPr>
-          <w:iCs/>
-          <w:i/>
-        </w:rPr>
-        <w:t xml:space="preserve">Forest Ecology and Management</w:t>
-      </w:r>
-      <w:r>
-        <w:t xml:space="preserve"> </w:t>
-      </w:r>
-      <w:r>
-        <w:t xml:space="preserve">321: 105–16.</w:t>
-      </w:r>
-    </w:p>
     <w:bookmarkEnd w:id="161"/>
-    <w:bookmarkEnd w:id="162"/>
-    <w:bookmarkEnd w:id="163"/>
     <w:sectPr>
       <w:pgSz w:h="15840" w:w="12240"/>
       <w:pgMar w:bottom="1418" w:footer="720" w:gutter="0" w:header="720" w:left="1701" w:right="1418" w:top="1701"/>

</xml_diff>